<commit_message>
Started working on the 5th report and made available the 4h report on the site
</commit_message>
<xml_diff>
--- a/reports/stage5/G_03_stage5.docx
+++ b/reports/stage5/G_03_stage5.docx
@@ -204,7 +204,6 @@
           <w:lang w:val="pt-PT"/>
         </w:rPr>
       </w:pPr>
-      <w:proofErr w:type="spellStart"/>
       <w:r>
         <w:rPr>
           <w:rFonts w:ascii="Arial" w:hAnsi="Arial"/>
@@ -214,7 +213,6 @@
         </w:rPr>
         <w:t>CartGuru</w:t>
       </w:r>
-      <w:proofErr w:type="spellEnd"/>
     </w:p>
     <w:p>
       <w:pPr>
@@ -296,7 +294,7 @@
                         </a:effectLst>
                         <a:extLst>
                           <a:ext uri="{909E8E84-426E-40dd-AFC4-6F175D3DCCD1}">
-                            <a14:hiddenFill xmlns="" xmlns:mo="http://schemas.microsoft.com/office/mac/office/2008/main" xmlns:mv="urn:schemas-microsoft-com:mac:vml" xmlns:o="urn:schemas-microsoft-com:office:office" xmlns:v="urn:schemas-microsoft-com:vml" xmlns:w10="urn:schemas-microsoft-com:office:word" xmlns:w="http://schemas.openxmlformats.org/wordprocessingml/2006/main" xmlns:a14="http://schemas.microsoft.com/office/drawing/2010/main">
+                            <a14:hiddenFill xmlns:a14="http://schemas.microsoft.com/office/drawing/2010/main" xmlns:w="http://schemas.openxmlformats.org/wordprocessingml/2006/main" xmlns:w10="urn:schemas-microsoft-com:office:word" xmlns:v="urn:schemas-microsoft-com:vml" xmlns:o="urn:schemas-microsoft-com:office:office" xmlns:mv="urn:schemas-microsoft-com:mac:vml" xmlns:mo="http://schemas.microsoft.com/office/mac/office/2008/main" xmlns="">
                               <a:noFill/>
                             </a14:hiddenFill>
                           </a:ext>
@@ -347,7 +345,6 @@
           <w:lang w:val="pt-PT"/>
         </w:rPr>
       </w:pPr>
-      <w:proofErr w:type="spellStart"/>
       <w:r>
         <w:rPr>
           <w:rFonts w:ascii="Arial" w:hAnsi="Arial"/>
@@ -357,7 +354,6 @@
         </w:rPr>
         <w:t>Stage</w:t>
       </w:r>
-      <w:proofErr w:type="spellEnd"/>
       <w:r>
         <w:rPr>
           <w:rFonts w:ascii="Arial" w:hAnsi="Arial"/>
@@ -374,7 +370,7 @@
           <w:sz w:val="40"/>
           <w:lang w:val="pt-PT"/>
         </w:rPr>
-        <w:t>1</w:t>
+        <w:t>5</w:t>
       </w:r>
       <w:r>
         <w:rPr>
@@ -392,19 +388,8 @@
           <w:sz w:val="40"/>
           <w:lang w:val="pt-PT"/>
         </w:rPr>
-        <w:t xml:space="preserve">Project </w:t>
-      </w:r>
-      <w:proofErr w:type="spellStart"/>
-      <w:r>
-        <w:rPr>
-          <w:rFonts w:ascii="Arial" w:hAnsi="Arial"/>
-          <w:color w:val="365F91" w:themeColor="accent1" w:themeShade="BF"/>
-          <w:sz w:val="40"/>
-          <w:lang w:val="pt-PT"/>
-        </w:rPr>
-        <w:t>proposal</w:t>
-      </w:r>
-      <w:proofErr w:type="spellEnd"/>
+        <w:t>Heuristic Evaluation</w:t>
+      </w:r>
     </w:p>
     <w:p>
       <w:pPr>
@@ -645,7 +630,6 @@
           <w:lang w:val="pt-PT"/>
         </w:rPr>
       </w:pPr>
-      <w:proofErr w:type="spellStart"/>
       <w:r>
         <w:rPr>
           <w:rFonts w:ascii="Arial" w:hAnsi="Arial"/>
@@ -654,7 +638,6 @@
         </w:rPr>
         <w:t>Authors</w:t>
       </w:r>
-      <w:proofErr w:type="spellEnd"/>
       <w:r>
         <w:rPr>
           <w:rFonts w:ascii="Arial" w:hAnsi="Arial"/>
@@ -727,7 +710,6 @@
         </w:rPr>
         <w:tab/>
       </w:r>
-      <w:proofErr w:type="spellStart"/>
       <w:r>
         <w:rPr>
           <w:rFonts w:ascii="Arial" w:hAnsi="Arial"/>
@@ -736,7 +718,6 @@
         </w:rPr>
         <w:t>Lab</w:t>
       </w:r>
-      <w:proofErr w:type="spellEnd"/>
       <w:r>
         <w:rPr>
           <w:rFonts w:ascii="Arial" w:hAnsi="Arial"/>
@@ -745,594 +726,1341 @@
         </w:rPr>
         <w:t xml:space="preserve"> </w:t>
       </w:r>
-      <w:proofErr w:type="spellStart"/>
-      <w:r>
-        <w:rPr>
-          <w:rFonts w:ascii="Arial" w:hAnsi="Arial"/>
-          <w:b/>
-          <w:lang w:val="pt-PT"/>
-        </w:rPr>
-        <w:t>class</w:t>
-      </w:r>
-      <w:proofErr w:type="spellEnd"/>
-      <w:r>
-        <w:rPr>
-          <w:rFonts w:ascii="Arial" w:hAnsi="Arial"/>
-          <w:b/>
-          <w:lang w:val="pt-PT"/>
-        </w:rPr>
+      <w:r>
+        <w:rPr>
+          <w:rFonts w:ascii="Arial" w:hAnsi="Arial"/>
+          <w:b/>
+          <w:lang w:val="pt-PT"/>
+        </w:rPr>
+        <w:t xml:space="preserve">class </w:t>
+      </w:r>
+      <w:r>
+        <w:rPr>
+          <w:rFonts w:ascii="Arial" w:hAnsi="Arial"/>
+          <w:b/>
+          <w:lang w:val="pt-PT"/>
+        </w:rPr>
+        <w:t>Nº</w:t>
+      </w:r>
+      <w:r>
+        <w:rPr>
+          <w:rFonts w:ascii="Arial" w:hAnsi="Arial"/>
+          <w:b/>
+          <w:lang w:val="pt-PT"/>
+        </w:rPr>
+        <w:tab/>
         <w:t xml:space="preserve"> </w:t>
       </w:r>
       <w:r>
         <w:rPr>
           <w:rFonts w:ascii="Arial" w:hAnsi="Arial"/>
           <w:b/>
-          <w:lang w:val="pt-PT"/>
-        </w:rPr>
-        <w:t>Nº</w:t>
-      </w:r>
-      <w:r>
-        <w:rPr>
-          <w:rFonts w:ascii="Arial" w:hAnsi="Arial"/>
-          <w:b/>
-          <w:lang w:val="pt-PT"/>
-        </w:rPr>
-        <w:tab/>
+          <w:bCs/>
+          <w:sz w:val="22"/>
+          <w:lang w:val="pt-PT"/>
+        </w:rPr>
+        <w:t>P1</w:t>
+      </w:r>
+    </w:p>
+    <w:p>
+      <w:pPr>
+        <w:rPr>
+          <w:rFonts w:ascii="Arial" w:hAnsi="Arial"/>
+          <w:sz w:val="22"/>
+          <w:lang w:val="pt-PT"/>
+        </w:rPr>
+      </w:pPr>
+      <w:r>
+        <w:rPr>
+          <w:rFonts w:ascii="Arial" w:hAnsi="Arial"/>
+          <w:sz w:val="22"/>
+          <w:lang w:val="pt-PT"/>
+        </w:rPr>
+        <w:tab/>
+      </w:r>
+      <w:r>
+        <w:rPr>
+          <w:rFonts w:ascii="Arial" w:hAnsi="Arial"/>
+          <w:sz w:val="22"/>
+          <w:lang w:val="pt-PT"/>
+        </w:rPr>
+        <w:tab/>
+      </w:r>
+      <w:r>
+        <w:rPr>
+          <w:rFonts w:ascii="Arial" w:hAnsi="Arial"/>
+          <w:sz w:val="22"/>
+          <w:lang w:val="pt-PT"/>
+        </w:rPr>
+        <w:tab/>
+      </w:r>
+      <w:r>
+        <w:rPr>
+          <w:rFonts w:ascii="Arial" w:hAnsi="Arial"/>
+          <w:sz w:val="22"/>
+          <w:lang w:val="pt-PT"/>
+        </w:rPr>
+        <w:tab/>
+      </w:r>
+      <w:r>
+        <w:rPr>
+          <w:rFonts w:ascii="Arial" w:hAnsi="Arial"/>
+          <w:sz w:val="22"/>
+          <w:lang w:val="pt-PT"/>
+        </w:rPr>
+        <w:tab/>
+      </w:r>
+      <w:r>
+        <w:rPr>
+          <w:rFonts w:ascii="Arial" w:hAnsi="Arial"/>
+          <w:sz w:val="22"/>
+          <w:lang w:val="pt-PT"/>
+        </w:rPr>
+        <w:tab/>
+      </w:r>
+      <w:r>
+        <w:rPr>
+          <w:rFonts w:ascii="Arial" w:hAnsi="Arial"/>
+          <w:sz w:val="22"/>
+          <w:lang w:val="pt-PT"/>
+        </w:rPr>
+        <w:tab/>
+      </w:r>
+      <w:r>
+        <w:rPr>
+          <w:rFonts w:ascii="Arial" w:hAnsi="Arial"/>
+          <w:sz w:val="22"/>
+          <w:lang w:val="pt-PT"/>
+        </w:rPr>
+        <w:tab/>
+      </w:r>
+      <w:r>
+        <w:rPr>
+          <w:rFonts w:ascii="Arial" w:hAnsi="Arial"/>
+          <w:sz w:val="22"/>
+          <w:lang w:val="pt-PT"/>
+        </w:rPr>
+        <w:tab/>
+      </w:r>
+    </w:p>
+    <w:p>
+      <w:pPr>
+        <w:jc w:val="both"/>
+        <w:rPr>
+          <w:rFonts w:ascii="Arial" w:hAnsi="Arial"/>
+          <w:sz w:val="22"/>
+          <w:lang w:val="pt-PT"/>
+        </w:rPr>
+      </w:pPr>
+      <w:r>
+        <w:rPr>
+          <w:rFonts w:ascii="Arial" w:hAnsi="Arial"/>
+          <w:sz w:val="22"/>
+          <w:lang w:val="pt-PT"/>
+        </w:rPr>
+        <w:t>58592, Vasco Malta</w:t>
+      </w:r>
+      <w:r>
+        <w:rPr>
+          <w:rFonts w:ascii="Arial" w:hAnsi="Arial"/>
+          <w:sz w:val="22"/>
+          <w:lang w:val="pt-PT"/>
+        </w:rPr>
+        <w:tab/>
+      </w:r>
+      <w:r>
+        <w:rPr>
+          <w:rFonts w:ascii="Arial" w:hAnsi="Arial"/>
+          <w:sz w:val="22"/>
+          <w:lang w:val="pt-PT"/>
+        </w:rPr>
+        <w:tab/>
+      </w:r>
+      <w:r>
+        <w:rPr>
+          <w:rFonts w:ascii="Arial" w:hAnsi="Arial"/>
+          <w:sz w:val="22"/>
+          <w:lang w:val="pt-PT"/>
+        </w:rPr>
+        <w:tab/>
+      </w:r>
+      <w:r>
+        <w:rPr>
+          <w:rFonts w:ascii="Arial" w:hAnsi="Arial"/>
+          <w:sz w:val="22"/>
+          <w:lang w:val="pt-PT"/>
+        </w:rPr>
+        <w:tab/>
+      </w:r>
+      <w:r>
+        <w:rPr>
+          <w:rFonts w:ascii="Arial" w:hAnsi="Arial"/>
+          <w:sz w:val="22"/>
+          <w:lang w:val="pt-PT"/>
+        </w:rPr>
+        <w:tab/>
+      </w:r>
+      <w:r>
+        <w:rPr>
+          <w:rFonts w:ascii="Arial" w:hAnsi="Arial"/>
+          <w:sz w:val="22"/>
+          <w:lang w:val="pt-PT"/>
+        </w:rPr>
+        <w:tab/>
+      </w:r>
+      <w:r>
+        <w:rPr>
+          <w:rFonts w:ascii="Arial" w:hAnsi="Arial"/>
+          <w:sz w:val="22"/>
+          <w:lang w:val="pt-PT"/>
+        </w:rPr>
+        <w:tab/>
+      </w:r>
+      <w:r>
+        <w:rPr>
+          <w:rFonts w:ascii="Arial" w:hAnsi="Arial"/>
+          <w:b/>
+          <w:lang w:val="pt-PT"/>
+        </w:rPr>
+        <w:t xml:space="preserve">Group Nº </w:t>
+      </w:r>
+      <w:r>
+        <w:rPr>
+          <w:rFonts w:ascii="Arial" w:hAnsi="Arial"/>
+          <w:b/>
+          <w:lang w:val="pt-PT"/>
+        </w:rPr>
+        <w:t>3</w:t>
+      </w:r>
+    </w:p>
+    <w:p>
+      <w:pPr>
+        <w:jc w:val="both"/>
+        <w:rPr>
+          <w:rFonts w:ascii="Arial" w:hAnsi="Arial"/>
+          <w:b/>
+          <w:lang w:val="pt-PT"/>
+        </w:rPr>
+      </w:pPr>
+      <w:r>
+        <w:rPr>
+          <w:rFonts w:ascii="Arial" w:hAnsi="Arial"/>
+          <w:sz w:val="22"/>
+          <w:lang w:val="pt-PT"/>
+        </w:rPr>
+        <w:t>60127, João Ribeiro</w:t>
+      </w:r>
+      <w:r>
+        <w:rPr>
+          <w:rFonts w:ascii="Arial" w:hAnsi="Arial"/>
+          <w:sz w:val="22"/>
+          <w:lang w:val="pt-PT"/>
+        </w:rPr>
+        <w:tab/>
+      </w:r>
+      <w:r>
+        <w:rPr>
+          <w:rFonts w:ascii="Arial" w:hAnsi="Arial"/>
+          <w:sz w:val="22"/>
+          <w:lang w:val="pt-PT"/>
+        </w:rPr>
+        <w:tab/>
+      </w:r>
+      <w:r>
+        <w:rPr>
+          <w:rFonts w:ascii="Arial" w:hAnsi="Arial"/>
+          <w:sz w:val="22"/>
+          <w:lang w:val="pt-PT"/>
+        </w:rPr>
+        <w:tab/>
+      </w:r>
+      <w:r>
+        <w:rPr>
+          <w:rFonts w:ascii="Arial" w:hAnsi="Arial"/>
+          <w:sz w:val="22"/>
+          <w:lang w:val="pt-PT"/>
+        </w:rPr>
+        <w:tab/>
+      </w:r>
+      <w:r>
+        <w:rPr>
+          <w:rFonts w:ascii="Arial" w:hAnsi="Arial"/>
+          <w:sz w:val="22"/>
+          <w:lang w:val="pt-PT"/>
+        </w:rPr>
+        <w:tab/>
+      </w:r>
+      <w:r>
+        <w:rPr>
+          <w:rFonts w:ascii="Arial" w:hAnsi="Arial"/>
+          <w:sz w:val="22"/>
+          <w:lang w:val="pt-PT"/>
+        </w:rPr>
+        <w:tab/>
+      </w:r>
+      <w:r>
+        <w:rPr>
+          <w:rFonts w:ascii="Arial" w:hAnsi="Arial"/>
+          <w:sz w:val="22"/>
+          <w:lang w:val="pt-PT"/>
+        </w:rPr>
+        <w:tab/>
+      </w:r>
+    </w:p>
+    <w:p>
+      <w:pPr>
+        <w:rPr>
+          <w:rFonts w:ascii="Arial" w:hAnsi="Arial"/>
+          <w:b/>
+          <w:lang w:val="pt-PT"/>
+        </w:rPr>
+      </w:pPr>
+      <w:r>
+        <w:rPr>
+          <w:rFonts w:ascii="Arial" w:hAnsi="Arial"/>
+          <w:sz w:val="22"/>
+          <w:lang w:val="pt-PT"/>
+        </w:rPr>
+        <w:t>60590</w:t>
+      </w:r>
+      <w:r>
+        <w:rPr>
+          <w:rFonts w:ascii="Arial" w:hAnsi="Arial"/>
+          <w:sz w:val="22"/>
+          <w:lang w:val="pt-PT"/>
+        </w:rPr>
+        <w:t xml:space="preserve">, </w:t>
+      </w:r>
+      <w:r>
+        <w:rPr>
+          <w:rFonts w:ascii="Arial" w:hAnsi="Arial"/>
+          <w:sz w:val="22"/>
+          <w:lang w:val="pt-PT"/>
+        </w:rPr>
+        <w:t>Pedro Gasparinho</w:t>
+      </w:r>
+      <w:r>
+        <w:rPr>
+          <w:rFonts w:ascii="Arial" w:hAnsi="Arial"/>
+          <w:sz w:val="22"/>
+          <w:lang w:val="pt-PT"/>
+        </w:rPr>
+        <w:tab/>
+      </w:r>
+      <w:r>
+        <w:rPr>
+          <w:rFonts w:ascii="Arial" w:hAnsi="Arial"/>
+          <w:sz w:val="22"/>
+          <w:lang w:val="pt-PT"/>
+        </w:rPr>
+        <w:tab/>
+      </w:r>
+      <w:r>
+        <w:rPr>
+          <w:rFonts w:ascii="Arial" w:hAnsi="Arial"/>
+          <w:sz w:val="22"/>
+          <w:lang w:val="pt-PT"/>
+        </w:rPr>
+        <w:tab/>
+      </w:r>
+      <w:r>
+        <w:rPr>
+          <w:rFonts w:ascii="Arial" w:hAnsi="Arial"/>
+          <w:sz w:val="22"/>
+          <w:lang w:val="pt-PT"/>
+        </w:rPr>
+        <w:tab/>
+      </w:r>
+      <w:r>
+        <w:rPr>
+          <w:rFonts w:ascii="Arial" w:hAnsi="Arial"/>
+          <w:sz w:val="22"/>
+          <w:lang w:val="pt-PT"/>
+        </w:rPr>
+        <w:tab/>
+      </w:r>
+      <w:r>
+        <w:rPr>
+          <w:rFonts w:ascii="Arial" w:hAnsi="Arial"/>
+          <w:sz w:val="22"/>
+          <w:lang w:val="pt-PT"/>
+        </w:rPr>
+        <w:tab/>
+      </w:r>
+      <w:r>
+        <w:rPr>
+          <w:rFonts w:ascii="Arial" w:hAnsi="Arial"/>
+          <w:b/>
+          <w:lang w:val="pt-PT"/>
+        </w:rPr>
+        <w:t xml:space="preserve">Professor: </w:t>
+      </w:r>
+    </w:p>
+    <w:p>
+      <w:pPr>
+        <w:rPr>
+          <w:rFonts w:ascii="Arial" w:hAnsi="Arial"/>
+          <w:b/>
+          <w:lang w:val="pt-PT"/>
+        </w:rPr>
+      </w:pPr>
+      <w:r>
+        <w:rPr>
+          <w:rFonts w:ascii="Arial" w:hAnsi="Arial"/>
+          <w:sz w:val="22"/>
+          <w:lang w:val="pt-PT"/>
+        </w:rPr>
+        <w:t>60811</w:t>
+      </w:r>
+      <w:r>
+        <w:rPr>
+          <w:rFonts w:ascii="Arial" w:hAnsi="Arial"/>
+          <w:sz w:val="22"/>
+          <w:lang w:val="pt-PT"/>
+        </w:rPr>
+        <w:t xml:space="preserve">, </w:t>
+      </w:r>
+      <w:r>
+        <w:rPr>
+          <w:rFonts w:ascii="Arial" w:hAnsi="Arial"/>
+          <w:sz w:val="22"/>
+          <w:lang w:val="pt-PT"/>
+        </w:rPr>
+        <w:t>Tiago Meirim</w:t>
+      </w:r>
+      <w:r>
+        <w:rPr>
+          <w:rFonts w:ascii="Arial" w:hAnsi="Arial"/>
+          <w:sz w:val="22"/>
+          <w:lang w:val="pt-PT"/>
+        </w:rPr>
+        <w:tab/>
+      </w:r>
+      <w:r>
+        <w:rPr>
+          <w:rFonts w:ascii="Arial" w:hAnsi="Arial"/>
+          <w:sz w:val="22"/>
+          <w:lang w:val="pt-PT"/>
+        </w:rPr>
+        <w:tab/>
+      </w:r>
+      <w:r>
+        <w:rPr>
+          <w:rFonts w:ascii="Arial" w:hAnsi="Arial"/>
+          <w:sz w:val="22"/>
+          <w:lang w:val="pt-PT"/>
+        </w:rPr>
+        <w:tab/>
+      </w:r>
+      <w:r>
+        <w:rPr>
+          <w:rFonts w:ascii="Arial" w:hAnsi="Arial"/>
+          <w:sz w:val="22"/>
+          <w:lang w:val="pt-PT"/>
+        </w:rPr>
+        <w:tab/>
+      </w:r>
+      <w:r>
+        <w:rPr>
+          <w:rFonts w:ascii="Arial" w:hAnsi="Arial"/>
+          <w:sz w:val="22"/>
+          <w:lang w:val="pt-PT"/>
+        </w:rPr>
+        <w:tab/>
+      </w:r>
+      <w:r>
+        <w:rPr>
+          <w:rFonts w:ascii="Arial" w:hAnsi="Arial"/>
+          <w:sz w:val="22"/>
+          <w:lang w:val="pt-PT"/>
+        </w:rPr>
+        <w:tab/>
+      </w:r>
+      <w:r>
+        <w:rPr>
+          <w:rFonts w:ascii="Arial" w:hAnsi="Arial"/>
+          <w:sz w:val="22"/>
+          <w:lang w:val="pt-PT"/>
+        </w:rPr>
+        <w:tab/>
+      </w:r>
+      <w:r>
+        <w:rPr>
+          <w:rFonts w:ascii="Arial" w:hAnsi="Arial"/>
+          <w:sz w:val="22"/>
+          <w:lang w:val="pt-PT"/>
+        </w:rPr>
+        <w:t>Teresa Romão</w:t>
+      </w:r>
+    </w:p>
+    <w:p>
+      <w:pPr>
+        <w:rPr>
+          <w:rFonts w:ascii="Arial" w:hAnsi="Arial"/>
+          <w:lang w:val="pt-PT"/>
+        </w:rPr>
+      </w:pPr>
+      <w:r>
+        <w:rPr>
+          <w:rFonts w:ascii="Arial" w:hAnsi="Arial"/>
+          <w:lang w:val="pt-PT"/>
+        </w:rPr>
+        <w:tab/>
+      </w:r>
+      <w:r>
+        <w:rPr>
+          <w:rFonts w:ascii="Arial" w:hAnsi="Arial"/>
+          <w:lang w:val="pt-PT"/>
+        </w:rPr>
+        <w:tab/>
+      </w:r>
+      <w:r>
+        <w:rPr>
+          <w:rFonts w:ascii="Arial" w:hAnsi="Arial"/>
+          <w:lang w:val="pt-PT"/>
+        </w:rPr>
+        <w:tab/>
+      </w:r>
+      <w:r>
+        <w:rPr>
+          <w:rFonts w:ascii="Arial" w:hAnsi="Arial"/>
+          <w:lang w:val="pt-PT"/>
+        </w:rPr>
+        <w:tab/>
+      </w:r>
+    </w:p>
+    <w:p>
+      <w:pPr>
+        <w:jc w:val="center"/>
+        <w:rPr>
+          <w:rFonts w:ascii="Arial" w:hAnsi="Arial"/>
+          <w:lang w:val="pt-PT"/>
+        </w:rPr>
+      </w:pPr>
+    </w:p>
+    <w:p>
+      <w:pPr>
+        <w:jc w:val="center"/>
+        <w:rPr>
+          <w:rFonts w:ascii="Arial" w:hAnsi="Arial"/>
+        </w:rPr>
+      </w:pPr>
+      <w:r>
+        <w:rPr>
+          <w:rFonts w:ascii="Arial" w:hAnsi="Arial"/>
+        </w:rPr>
+        <w:t>Month</w:t>
+      </w:r>
+      <w:r>
+        <w:rPr>
+          <w:rFonts w:ascii="Arial" w:hAnsi="Arial"/>
+        </w:rPr>
         <w:t xml:space="preserve"> </w:t>
       </w:r>
       <w:r>
         <w:rPr>
           <w:rFonts w:ascii="Arial" w:hAnsi="Arial"/>
-          <w:b/>
-          <w:bCs/>
-          <w:sz w:val="22"/>
-          <w:lang w:val="pt-PT"/>
-        </w:rPr>
-        <w:t>P1</w:t>
-      </w:r>
-    </w:p>
-    <w:p>
-      <w:pPr>
-        <w:rPr>
-          <w:rFonts w:ascii="Arial" w:hAnsi="Arial"/>
-          <w:sz w:val="22"/>
-          <w:lang w:val="pt-PT"/>
-        </w:rPr>
-      </w:pPr>
-      <w:r>
-        <w:rPr>
-          <w:rFonts w:ascii="Arial" w:hAnsi="Arial"/>
-          <w:sz w:val="22"/>
-          <w:lang w:val="pt-PT"/>
-        </w:rPr>
-        <w:tab/>
-      </w:r>
-      <w:r>
-        <w:rPr>
-          <w:rFonts w:ascii="Arial" w:hAnsi="Arial"/>
-          <w:sz w:val="22"/>
-          <w:lang w:val="pt-PT"/>
-        </w:rPr>
-        <w:tab/>
-      </w:r>
-      <w:r>
-        <w:rPr>
-          <w:rFonts w:ascii="Arial" w:hAnsi="Arial"/>
-          <w:sz w:val="22"/>
-          <w:lang w:val="pt-PT"/>
-        </w:rPr>
-        <w:tab/>
-      </w:r>
-      <w:r>
-        <w:rPr>
-          <w:rFonts w:ascii="Arial" w:hAnsi="Arial"/>
-          <w:sz w:val="22"/>
-          <w:lang w:val="pt-PT"/>
-        </w:rPr>
-        <w:tab/>
-      </w:r>
-      <w:r>
-        <w:rPr>
-          <w:rFonts w:ascii="Arial" w:hAnsi="Arial"/>
-          <w:sz w:val="22"/>
-          <w:lang w:val="pt-PT"/>
-        </w:rPr>
-        <w:tab/>
-      </w:r>
-      <w:r>
-        <w:rPr>
-          <w:rFonts w:ascii="Arial" w:hAnsi="Arial"/>
-          <w:sz w:val="22"/>
-          <w:lang w:val="pt-PT"/>
-        </w:rPr>
-        <w:tab/>
-      </w:r>
-      <w:r>
-        <w:rPr>
-          <w:rFonts w:ascii="Arial" w:hAnsi="Arial"/>
-          <w:sz w:val="22"/>
-          <w:lang w:val="pt-PT"/>
-        </w:rPr>
-        <w:tab/>
-      </w:r>
-      <w:r>
-        <w:rPr>
-          <w:rFonts w:ascii="Arial" w:hAnsi="Arial"/>
-          <w:sz w:val="22"/>
-          <w:lang w:val="pt-PT"/>
-        </w:rPr>
-        <w:tab/>
-      </w:r>
-      <w:r>
-        <w:rPr>
-          <w:rFonts w:ascii="Arial" w:hAnsi="Arial"/>
-          <w:sz w:val="22"/>
-          <w:lang w:val="pt-PT"/>
-        </w:rPr>
-        <w:tab/>
-      </w:r>
-    </w:p>
-    <w:p>
-      <w:pPr>
-        <w:jc w:val="both"/>
-        <w:rPr>
-          <w:rFonts w:ascii="Arial" w:hAnsi="Arial"/>
-          <w:sz w:val="22"/>
-          <w:lang w:val="pt-PT"/>
-        </w:rPr>
-      </w:pPr>
-      <w:r>
-        <w:rPr>
-          <w:rFonts w:ascii="Arial" w:hAnsi="Arial"/>
-          <w:sz w:val="22"/>
-          <w:lang w:val="pt-PT"/>
-        </w:rPr>
-        <w:t>58592, Vasco Malta</w:t>
-      </w:r>
-      <w:r>
-        <w:rPr>
-          <w:rFonts w:ascii="Arial" w:hAnsi="Arial"/>
-          <w:sz w:val="22"/>
-          <w:lang w:val="pt-PT"/>
-        </w:rPr>
-        <w:tab/>
-      </w:r>
-      <w:r>
-        <w:rPr>
-          <w:rFonts w:ascii="Arial" w:hAnsi="Arial"/>
-          <w:sz w:val="22"/>
-          <w:lang w:val="pt-PT"/>
-        </w:rPr>
-        <w:tab/>
-      </w:r>
-      <w:r>
-        <w:rPr>
-          <w:rFonts w:ascii="Arial" w:hAnsi="Arial"/>
-          <w:sz w:val="22"/>
-          <w:lang w:val="pt-PT"/>
-        </w:rPr>
-        <w:tab/>
-      </w:r>
-      <w:r>
-        <w:rPr>
-          <w:rFonts w:ascii="Arial" w:hAnsi="Arial"/>
-          <w:sz w:val="22"/>
-          <w:lang w:val="pt-PT"/>
-        </w:rPr>
-        <w:tab/>
-      </w:r>
-      <w:r>
-        <w:rPr>
-          <w:rFonts w:ascii="Arial" w:hAnsi="Arial"/>
-          <w:sz w:val="22"/>
-          <w:lang w:val="pt-PT"/>
-        </w:rPr>
-        <w:tab/>
-      </w:r>
-      <w:r>
-        <w:rPr>
-          <w:rFonts w:ascii="Arial" w:hAnsi="Arial"/>
-          <w:sz w:val="22"/>
-          <w:lang w:val="pt-PT"/>
-        </w:rPr>
-        <w:tab/>
-      </w:r>
-      <w:r>
-        <w:rPr>
-          <w:rFonts w:ascii="Arial" w:hAnsi="Arial"/>
-          <w:sz w:val="22"/>
-          <w:lang w:val="pt-PT"/>
-        </w:rPr>
-        <w:tab/>
-      </w:r>
-      <w:proofErr w:type="spellStart"/>
-      <w:r>
-        <w:rPr>
-          <w:rFonts w:ascii="Arial" w:hAnsi="Arial"/>
-          <w:b/>
-          <w:lang w:val="pt-PT"/>
-        </w:rPr>
-        <w:t>Group</w:t>
-      </w:r>
-      <w:proofErr w:type="spellEnd"/>
-      <w:r>
-        <w:rPr>
-          <w:rFonts w:ascii="Arial" w:hAnsi="Arial"/>
-          <w:b/>
-          <w:lang w:val="pt-PT"/>
-        </w:rPr>
-        <w:t xml:space="preserve"> Nº </w:t>
-      </w:r>
-      <w:r>
-        <w:rPr>
-          <w:rFonts w:ascii="Arial" w:hAnsi="Arial"/>
-          <w:b/>
-          <w:lang w:val="pt-PT"/>
+        </w:rPr>
+        <w:t>11</w:t>
+      </w:r>
+      <w:r>
+        <w:rPr>
+          <w:rFonts w:ascii="Arial" w:hAnsi="Arial"/>
+        </w:rPr>
+        <w:t>, 20</w:t>
+      </w:r>
+      <w:r>
+        <w:rPr>
+          <w:rFonts w:ascii="Arial" w:hAnsi="Arial"/>
+        </w:rPr>
+        <w:t>2</w:t>
+      </w:r>
+      <w:r>
+        <w:rPr>
+          <w:rFonts w:ascii="Arial" w:hAnsi="Arial"/>
         </w:rPr>
         <w:t>3</w:t>
       </w:r>
     </w:p>
     <w:p>
       <w:pPr>
-        <w:jc w:val="both"/>
-        <w:rPr>
-          <w:rFonts w:ascii="Arial" w:hAnsi="Arial"/>
-          <w:b/>
-          <w:lang w:val="pt-PT"/>
-        </w:rPr>
-      </w:pPr>
-      <w:r>
-        <w:rPr>
-          <w:rFonts w:ascii="Arial" w:hAnsi="Arial"/>
-          <w:sz w:val="22"/>
-          <w:lang w:val="pt-PT"/>
-        </w:rPr>
-        <w:t>60127, João Ribeiro</w:t>
-      </w:r>
-      <w:r>
-        <w:rPr>
-          <w:rFonts w:ascii="Arial" w:hAnsi="Arial"/>
-          <w:sz w:val="22"/>
-          <w:lang w:val="pt-PT"/>
-        </w:rPr>
-        <w:tab/>
-      </w:r>
-      <w:r>
-        <w:rPr>
-          <w:rFonts w:ascii="Arial" w:hAnsi="Arial"/>
-          <w:sz w:val="22"/>
-          <w:lang w:val="pt-PT"/>
-        </w:rPr>
-        <w:tab/>
-      </w:r>
-      <w:r>
-        <w:rPr>
-          <w:rFonts w:ascii="Arial" w:hAnsi="Arial"/>
-          <w:sz w:val="22"/>
-          <w:lang w:val="pt-PT"/>
-        </w:rPr>
-        <w:tab/>
-      </w:r>
-      <w:r>
-        <w:rPr>
-          <w:rFonts w:ascii="Arial" w:hAnsi="Arial"/>
-          <w:sz w:val="22"/>
-          <w:lang w:val="pt-PT"/>
-        </w:rPr>
-        <w:tab/>
-      </w:r>
-      <w:r>
-        <w:rPr>
-          <w:rFonts w:ascii="Arial" w:hAnsi="Arial"/>
-          <w:sz w:val="22"/>
-          <w:lang w:val="pt-PT"/>
-        </w:rPr>
-        <w:tab/>
-      </w:r>
-      <w:r>
-        <w:rPr>
-          <w:rFonts w:ascii="Arial" w:hAnsi="Arial"/>
-          <w:sz w:val="22"/>
-          <w:lang w:val="pt-PT"/>
-        </w:rPr>
-        <w:tab/>
-      </w:r>
-      <w:r>
-        <w:rPr>
-          <w:rFonts w:ascii="Arial" w:hAnsi="Arial"/>
-          <w:sz w:val="22"/>
-          <w:lang w:val="pt-PT"/>
-        </w:rPr>
-        <w:tab/>
-      </w:r>
-    </w:p>
-    <w:p>
-      <w:pPr>
-        <w:rPr>
-          <w:rFonts w:ascii="Arial" w:hAnsi="Arial"/>
-          <w:b/>
-          <w:lang w:val="pt-PT"/>
-        </w:rPr>
-      </w:pPr>
-      <w:r>
-        <w:rPr>
-          <w:rFonts w:ascii="Arial" w:hAnsi="Arial"/>
-          <w:sz w:val="22"/>
-          <w:lang w:val="pt-PT"/>
-        </w:rPr>
-        <w:t>60590</w:t>
-      </w:r>
-      <w:r>
-        <w:rPr>
-          <w:rFonts w:ascii="Arial" w:hAnsi="Arial"/>
-          <w:sz w:val="22"/>
-          <w:lang w:val="pt-PT"/>
-        </w:rPr>
-        <w:t xml:space="preserve">, </w:t>
-      </w:r>
-      <w:r>
-        <w:rPr>
-          <w:rFonts w:ascii="Arial" w:hAnsi="Arial"/>
-          <w:sz w:val="22"/>
-          <w:lang w:val="pt-PT"/>
-        </w:rPr>
-        <w:t>Pedro Gasparinho</w:t>
-      </w:r>
-      <w:r>
-        <w:rPr>
-          <w:rFonts w:ascii="Arial" w:hAnsi="Arial"/>
-          <w:sz w:val="22"/>
-          <w:lang w:val="pt-PT"/>
-        </w:rPr>
-        <w:tab/>
-      </w:r>
-      <w:r>
-        <w:rPr>
-          <w:rFonts w:ascii="Arial" w:hAnsi="Arial"/>
-          <w:sz w:val="22"/>
-          <w:lang w:val="pt-PT"/>
-        </w:rPr>
-        <w:tab/>
-      </w:r>
-      <w:r>
-        <w:rPr>
-          <w:rFonts w:ascii="Arial" w:hAnsi="Arial"/>
-          <w:sz w:val="22"/>
-          <w:lang w:val="pt-PT"/>
-        </w:rPr>
-        <w:tab/>
-      </w:r>
-      <w:r>
-        <w:rPr>
-          <w:rFonts w:ascii="Arial" w:hAnsi="Arial"/>
-          <w:sz w:val="22"/>
-          <w:lang w:val="pt-PT"/>
-        </w:rPr>
-        <w:tab/>
-      </w:r>
-      <w:r>
-        <w:rPr>
-          <w:rFonts w:ascii="Arial" w:hAnsi="Arial"/>
-          <w:sz w:val="22"/>
-          <w:lang w:val="pt-PT"/>
-        </w:rPr>
-        <w:tab/>
-      </w:r>
-      <w:r>
-        <w:rPr>
-          <w:rFonts w:ascii="Arial" w:hAnsi="Arial"/>
-          <w:sz w:val="22"/>
-          <w:lang w:val="pt-PT"/>
-        </w:rPr>
-        <w:tab/>
-      </w:r>
-      <w:r>
-        <w:rPr>
-          <w:rFonts w:ascii="Arial" w:hAnsi="Arial"/>
-          <w:b/>
-          <w:lang w:val="pt-PT"/>
-        </w:rPr>
-        <w:t xml:space="preserve">Professor: </w:t>
-      </w:r>
-    </w:p>
-    <w:p>
-      <w:pPr>
-        <w:rPr>
-          <w:rFonts w:ascii="Arial" w:hAnsi="Arial"/>
-          <w:b/>
-          <w:lang w:val="pt-PT"/>
-        </w:rPr>
-      </w:pPr>
-      <w:r>
-        <w:rPr>
-          <w:rFonts w:ascii="Arial" w:hAnsi="Arial"/>
-          <w:sz w:val="22"/>
-          <w:lang w:val="pt-PT"/>
-        </w:rPr>
-        <w:t>60811</w:t>
-      </w:r>
-      <w:r>
-        <w:rPr>
-          <w:rFonts w:ascii="Arial" w:hAnsi="Arial"/>
-          <w:sz w:val="22"/>
-          <w:lang w:val="pt-PT"/>
-        </w:rPr>
-        <w:t xml:space="preserve">, </w:t>
-      </w:r>
-      <w:r>
-        <w:rPr>
-          <w:rFonts w:ascii="Arial" w:hAnsi="Arial"/>
-          <w:sz w:val="22"/>
-          <w:lang w:val="pt-PT"/>
-        </w:rPr>
-        <w:t>Tiago Meirim</w:t>
-      </w:r>
-      <w:r>
-        <w:rPr>
-          <w:rFonts w:ascii="Arial" w:hAnsi="Arial"/>
-          <w:sz w:val="22"/>
-          <w:lang w:val="pt-PT"/>
-        </w:rPr>
-        <w:tab/>
-      </w:r>
-      <w:r>
-        <w:rPr>
-          <w:rFonts w:ascii="Arial" w:hAnsi="Arial"/>
-          <w:sz w:val="22"/>
-          <w:lang w:val="pt-PT"/>
-        </w:rPr>
-        <w:tab/>
-      </w:r>
-      <w:r>
-        <w:rPr>
-          <w:rFonts w:ascii="Arial" w:hAnsi="Arial"/>
-          <w:sz w:val="22"/>
-          <w:lang w:val="pt-PT"/>
-        </w:rPr>
-        <w:tab/>
-      </w:r>
-      <w:r>
-        <w:rPr>
-          <w:rFonts w:ascii="Arial" w:hAnsi="Arial"/>
-          <w:sz w:val="22"/>
-          <w:lang w:val="pt-PT"/>
-        </w:rPr>
-        <w:tab/>
-      </w:r>
-      <w:r>
-        <w:rPr>
-          <w:rFonts w:ascii="Arial" w:hAnsi="Arial"/>
-          <w:sz w:val="22"/>
-          <w:lang w:val="pt-PT"/>
-        </w:rPr>
-        <w:tab/>
-      </w:r>
-      <w:r>
-        <w:rPr>
-          <w:rFonts w:ascii="Arial" w:hAnsi="Arial"/>
-          <w:sz w:val="22"/>
-          <w:lang w:val="pt-PT"/>
-        </w:rPr>
-        <w:tab/>
-      </w:r>
-      <w:r>
-        <w:rPr>
-          <w:rFonts w:ascii="Arial" w:hAnsi="Arial"/>
-          <w:sz w:val="22"/>
-          <w:lang w:val="pt-PT"/>
-        </w:rPr>
-        <w:tab/>
-      </w:r>
-      <w:r>
-        <w:rPr>
-          <w:rFonts w:ascii="Arial" w:hAnsi="Arial"/>
-          <w:sz w:val="22"/>
-          <w:lang w:val="pt-PT"/>
-        </w:rPr>
-        <w:t>Teresa Romão</w:t>
-      </w:r>
-    </w:p>
-    <w:p>
-      <w:pPr>
-        <w:rPr>
-          <w:rFonts w:ascii="Arial" w:hAnsi="Arial"/>
-          <w:lang w:val="pt-PT"/>
-        </w:rPr>
-      </w:pPr>
-      <w:r>
-        <w:rPr>
-          <w:rFonts w:ascii="Arial" w:hAnsi="Arial"/>
-          <w:lang w:val="pt-PT"/>
-        </w:rPr>
-        <w:tab/>
-      </w:r>
-      <w:r>
-        <w:rPr>
-          <w:rFonts w:ascii="Arial" w:hAnsi="Arial"/>
-          <w:lang w:val="pt-PT"/>
-        </w:rPr>
-        <w:tab/>
-      </w:r>
-      <w:r>
-        <w:rPr>
-          <w:rFonts w:ascii="Arial" w:hAnsi="Arial"/>
-          <w:lang w:val="pt-PT"/>
-        </w:rPr>
-        <w:tab/>
-      </w:r>
-      <w:r>
-        <w:rPr>
-          <w:rFonts w:ascii="Arial" w:hAnsi="Arial"/>
-          <w:lang w:val="pt-PT"/>
-        </w:rPr>
-        <w:tab/>
-      </w:r>
-    </w:p>
-    <w:p>
-      <w:pPr>
         <w:jc w:val="center"/>
         <w:rPr>
           <w:rFonts w:ascii="Arial" w:hAnsi="Arial"/>
-          <w:lang w:val="pt-PT"/>
-        </w:rPr>
-      </w:pPr>
-    </w:p>
-    <w:p>
-      <w:pPr>
-        <w:jc w:val="center"/>
-        <w:rPr>
-          <w:rFonts w:ascii="Arial" w:hAnsi="Arial"/>
-        </w:rPr>
-      </w:pPr>
-      <w:r>
-        <w:rPr>
-          <w:rFonts w:ascii="Arial" w:hAnsi="Arial"/>
-        </w:rPr>
-        <w:t>Month</w:t>
-      </w:r>
-      <w:r>
-        <w:rPr>
-          <w:rFonts w:ascii="Arial" w:hAnsi="Arial"/>
-        </w:rPr>
-        <w:t xml:space="preserve"> </w:t>
-      </w:r>
-      <w:r>
-        <w:rPr>
-          <w:rFonts w:ascii="Arial" w:hAnsi="Arial"/>
-        </w:rPr>
-        <w:t>09</w:t>
-      </w:r>
-      <w:r>
-        <w:rPr>
-          <w:rFonts w:ascii="Arial" w:hAnsi="Arial"/>
-        </w:rPr>
-        <w:t>, 20</w:t>
-      </w:r>
-      <w:r>
-        <w:rPr>
-          <w:rFonts w:ascii="Arial" w:hAnsi="Arial"/>
-        </w:rPr>
-        <w:t>2</w:t>
-      </w:r>
-      <w:r>
-        <w:rPr>
-          <w:rFonts w:ascii="Arial" w:hAnsi="Arial"/>
-        </w:rPr>
-        <w:t>3</w:t>
-      </w:r>
-    </w:p>
-    <w:p>
-      <w:pPr>
-        <w:jc w:val="center"/>
-        <w:rPr>
-          <w:rFonts w:ascii="Arial" w:hAnsi="Arial"/>
-        </w:rPr>
-      </w:pPr>
-    </w:p>
-    <w:p>
-      <w:pPr>
-        <w:rPr>
-          <w:rFonts w:ascii="Arial" w:hAnsi="Arial"/>
+        </w:rPr>
+      </w:pPr>
+    </w:p>
+    <w:p>
+      <w:pPr>
+        <w:rPr>
+          <w:rFonts w:ascii="Arial" w:hAnsi="Arial"/>
+          <w:sz w:val="22"/>
+          <w:szCs w:val="22"/>
+        </w:rPr>
+      </w:pPr>
+      <w:r>
+        <w:rPr>
+          <w:rFonts w:ascii="Arial" w:hAnsi="Arial"/>
+          <w:sz w:val="22"/>
+          <w:szCs w:val="22"/>
+        </w:rPr>
+        <w:lastRenderedPageBreak/>
+        <w:t>Introduction</w:t>
+      </w:r>
+    </w:p>
+    <w:p>
+      <w:pPr>
+        <w:rPr>
+          <w:rFonts w:ascii="Arial" w:hAnsi="Arial"/>
+          <w:sz w:val="22"/>
+          <w:szCs w:val="22"/>
+        </w:rPr>
+      </w:pPr>
+    </w:p>
+    <w:p>
+      <w:pPr>
+        <w:rPr>
+          <w:rFonts w:ascii="Arial" w:hAnsi="Arial"/>
+          <w:sz w:val="22"/>
+          <w:szCs w:val="22"/>
+        </w:rPr>
+      </w:pPr>
+      <w:r>
+        <w:rPr>
+          <w:rFonts w:ascii="Arial" w:hAnsi="Arial"/>
+          <w:sz w:val="22"/>
+          <w:szCs w:val="22"/>
+        </w:rPr>
+        <w:t>For this phase we will perform a heuristics evaluation on the website developed by our colleagues from group 1, as per decided in the lab classes by the Teacher.</w:t>
+      </w:r>
+    </w:p>
+    <w:p>
+      <w:pPr>
+        <w:rPr>
+          <w:rFonts w:ascii="Arial" w:hAnsi="Arial"/>
+          <w:sz w:val="22"/>
+          <w:szCs w:val="22"/>
+        </w:rPr>
+      </w:pPr>
+    </w:p>
+    <w:p>
+      <w:pPr>
+        <w:rPr>
+          <w:rFonts w:ascii="Arial" w:hAnsi="Arial"/>
+          <w:sz w:val="22"/>
+          <w:szCs w:val="22"/>
+        </w:rPr>
+      </w:pPr>
+      <w:r>
+        <w:rPr>
+          <w:rFonts w:ascii="Arial" w:hAnsi="Arial"/>
+          <w:sz w:val="22"/>
+          <w:szCs w:val="22"/>
+        </w:rPr>
+        <w:t>Heuristics Evaluation</w:t>
+      </w:r>
+    </w:p>
+    <w:p>
+      <w:pPr>
+        <w:rPr>
+          <w:rFonts w:ascii="Arial" w:hAnsi="Arial"/>
+          <w:sz w:val="22"/>
+          <w:szCs w:val="22"/>
+        </w:rPr>
+      </w:pPr>
+    </w:p>
+    <w:tbl>
+      <w:tblPr>
+        <w:tblStyle w:val="TabelacomGrelha"/>
+        <w:tblW w:w="8713" w:type="dxa"/>
+        <w:tblLook w:val="04A0" w:firstRow="1" w:lastRow="0" w:firstColumn="1" w:lastColumn="0" w:noHBand="0" w:noVBand="1"/>
+      </w:tblPr>
+      <w:tblGrid>
+        <w:gridCol w:w="456"/>
+        <w:gridCol w:w="1079"/>
+        <w:gridCol w:w="1290"/>
+        <w:gridCol w:w="2516"/>
+        <w:gridCol w:w="1011"/>
+        <w:gridCol w:w="2361"/>
+      </w:tblGrid>
+      <w:tr>
+        <w:trPr>
+          <w:trHeight w:val="267"/>
+        </w:trPr>
+        <w:tc>
+          <w:tcPr>
+            <w:tcW w:w="456" w:type="dxa"/>
+          </w:tcPr>
+          <w:p>
+            <w:pPr>
+              <w:rPr>
+                <w:rFonts w:ascii="Arial" w:hAnsi="Arial"/>
+                <w:sz w:val="22"/>
+                <w:szCs w:val="22"/>
+              </w:rPr>
+            </w:pPr>
+            <w:r>
+              <w:rPr>
+                <w:rFonts w:ascii="Arial" w:hAnsi="Arial"/>
+                <w:sz w:val="22"/>
+                <w:szCs w:val="22"/>
+              </w:rPr>
+              <w:t>Nº</w:t>
+            </w:r>
+          </w:p>
+        </w:tc>
+        <w:tc>
+          <w:tcPr>
+            <w:tcW w:w="1164" w:type="dxa"/>
+          </w:tcPr>
+          <w:p>
+            <w:pPr>
+              <w:rPr>
+                <w:rFonts w:ascii="Arial" w:hAnsi="Arial"/>
+                <w:sz w:val="22"/>
+                <w:szCs w:val="22"/>
+              </w:rPr>
+            </w:pPr>
+            <w:r>
+              <w:rPr>
+                <w:rFonts w:ascii="Arial" w:hAnsi="Arial"/>
+                <w:sz w:val="22"/>
+                <w:szCs w:val="22"/>
+              </w:rPr>
+              <w:t>Problem</w:t>
+            </w:r>
+          </w:p>
+        </w:tc>
+        <w:tc>
+          <w:tcPr>
+            <w:tcW w:w="1432" w:type="dxa"/>
+          </w:tcPr>
+          <w:p>
+            <w:pPr>
+              <w:rPr>
+                <w:rFonts w:ascii="Arial" w:hAnsi="Arial"/>
+                <w:sz w:val="22"/>
+                <w:szCs w:val="22"/>
+              </w:rPr>
+            </w:pPr>
+            <w:r>
+              <w:rPr>
+                <w:rFonts w:ascii="Arial" w:hAnsi="Arial"/>
+                <w:sz w:val="22"/>
+                <w:szCs w:val="22"/>
+              </w:rPr>
+              <w:t>Heuristic</w:t>
+            </w:r>
+          </w:p>
+        </w:tc>
+        <w:tc>
+          <w:tcPr>
+            <w:tcW w:w="2516" w:type="dxa"/>
+          </w:tcPr>
+          <w:p>
+            <w:pPr>
+              <w:rPr>
+                <w:rFonts w:ascii="Arial" w:hAnsi="Arial"/>
+                <w:sz w:val="22"/>
+                <w:szCs w:val="22"/>
+              </w:rPr>
+            </w:pPr>
+            <w:r>
+              <w:rPr>
+                <w:rFonts w:ascii="Arial" w:hAnsi="Arial"/>
+                <w:sz w:val="22"/>
+                <w:szCs w:val="22"/>
+              </w:rPr>
+              <w:t>Description</w:t>
+            </w:r>
+          </w:p>
+        </w:tc>
+        <w:tc>
+          <w:tcPr>
+            <w:tcW w:w="239" w:type="dxa"/>
+          </w:tcPr>
+          <w:p>
+            <w:pPr>
+              <w:rPr>
+                <w:rFonts w:ascii="Arial" w:hAnsi="Arial"/>
+                <w:sz w:val="22"/>
+                <w:szCs w:val="22"/>
+              </w:rPr>
+            </w:pPr>
+            <w:r>
+              <w:rPr>
+                <w:rFonts w:ascii="Arial" w:hAnsi="Arial"/>
+                <w:sz w:val="22"/>
+                <w:szCs w:val="22"/>
+              </w:rPr>
+              <w:t>Severity</w:t>
+            </w:r>
+          </w:p>
+        </w:tc>
+        <w:tc>
+          <w:tcPr>
+            <w:tcW w:w="2906" w:type="dxa"/>
+          </w:tcPr>
+          <w:p>
+            <w:pPr>
+              <w:rPr>
+                <w:rFonts w:ascii="Arial" w:hAnsi="Arial"/>
+                <w:sz w:val="22"/>
+                <w:szCs w:val="22"/>
+              </w:rPr>
+            </w:pPr>
+            <w:r>
+              <w:rPr>
+                <w:rFonts w:ascii="Arial" w:hAnsi="Arial"/>
+                <w:sz w:val="22"/>
+                <w:szCs w:val="22"/>
+              </w:rPr>
+              <w:t>Solution</w:t>
+            </w:r>
+          </w:p>
+        </w:tc>
+      </w:tr>
+      <w:tr>
+        <w:trPr>
+          <w:trHeight w:val="267"/>
+        </w:trPr>
+        <w:tc>
+          <w:tcPr>
+            <w:tcW w:w="456" w:type="dxa"/>
+          </w:tcPr>
+          <w:p>
+            <w:pPr>
+              <w:rPr>
+                <w:rFonts w:ascii="Arial" w:hAnsi="Arial"/>
+                <w:sz w:val="22"/>
+                <w:szCs w:val="22"/>
+              </w:rPr>
+            </w:pPr>
+            <w:r>
+              <w:rPr>
+                <w:rFonts w:ascii="Arial" w:hAnsi="Arial"/>
+                <w:sz w:val="22"/>
+                <w:szCs w:val="22"/>
+              </w:rPr>
+              <w:t>1</w:t>
+            </w:r>
+          </w:p>
+        </w:tc>
+        <w:tc>
+          <w:tcPr>
+            <w:tcW w:w="1164" w:type="dxa"/>
+          </w:tcPr>
+          <w:p>
+            <w:pPr>
+              <w:rPr>
+                <w:rFonts w:ascii="Arial" w:hAnsi="Arial"/>
+                <w:sz w:val="22"/>
+                <w:szCs w:val="22"/>
+              </w:rPr>
+            </w:pPr>
+            <w:r>
+              <w:rPr>
+                <w:rFonts w:ascii="Arial" w:hAnsi="Arial"/>
+                <w:sz w:val="22"/>
+                <w:szCs w:val="22"/>
+              </w:rPr>
+              <w:t>Forms do not react when fields are empty</w:t>
+            </w:r>
+          </w:p>
+        </w:tc>
+        <w:tc>
+          <w:tcPr>
+            <w:tcW w:w="1432" w:type="dxa"/>
+          </w:tcPr>
+          <w:p>
+            <w:pPr>
+              <w:rPr>
+                <w:rFonts w:ascii="Arial" w:hAnsi="Arial"/>
+                <w:sz w:val="22"/>
+                <w:szCs w:val="22"/>
+              </w:rPr>
+            </w:pPr>
+            <w:r>
+              <w:rPr>
+                <w:rFonts w:ascii="Arial" w:hAnsi="Arial"/>
+                <w:sz w:val="22"/>
+                <w:szCs w:val="22"/>
+              </w:rPr>
+              <w:t>“</w:t>
+            </w:r>
+            <w:r>
+              <w:rPr>
+                <w:rFonts w:ascii="Arial" w:hAnsi="Arial"/>
+                <w:sz w:val="22"/>
+                <w:szCs w:val="22"/>
+              </w:rPr>
+              <w:t>Visibility of system status</w:t>
+            </w:r>
+            <w:r>
+              <w:rPr>
+                <w:rFonts w:ascii="Arial" w:hAnsi="Arial"/>
+                <w:sz w:val="22"/>
+                <w:szCs w:val="22"/>
+              </w:rPr>
+              <w:t>”</w:t>
+            </w:r>
+            <w:r>
+              <w:rPr>
+                <w:rFonts w:ascii="Arial" w:hAnsi="Arial"/>
+                <w:sz w:val="22"/>
+                <w:szCs w:val="22"/>
+              </w:rPr>
+              <w:t xml:space="preserve"> </w:t>
+            </w:r>
+            <w:r>
+              <w:rPr>
+                <w:rFonts w:ascii="Arial" w:hAnsi="Arial"/>
+                <w:sz w:val="22"/>
+                <w:szCs w:val="22"/>
+              </w:rPr>
+              <w:t xml:space="preserve">and </w:t>
+            </w:r>
+            <w:r>
+              <w:rPr>
+                <w:rFonts w:ascii="Arial" w:hAnsi="Arial"/>
+                <w:sz w:val="22"/>
+                <w:szCs w:val="22"/>
+              </w:rPr>
+              <w:t>“</w:t>
+            </w:r>
+            <w:r>
+              <w:rPr>
+                <w:rFonts w:ascii="Arial" w:hAnsi="Arial"/>
+                <w:sz w:val="22"/>
+                <w:szCs w:val="22"/>
+              </w:rPr>
+              <w:t>Error reporting, diagnosis, and Recovery</w:t>
+            </w:r>
+            <w:r>
+              <w:rPr>
+                <w:rFonts w:ascii="Arial" w:hAnsi="Arial"/>
+                <w:sz w:val="22"/>
+                <w:szCs w:val="22"/>
+              </w:rPr>
+              <w:t>”</w:t>
+            </w:r>
+          </w:p>
+        </w:tc>
+        <w:tc>
+          <w:tcPr>
+            <w:tcW w:w="2516" w:type="dxa"/>
+          </w:tcPr>
+          <w:p>
+            <w:pPr>
+              <w:rPr>
+                <w:rFonts w:ascii="Arial" w:hAnsi="Arial"/>
+                <w:sz w:val="22"/>
+                <w:szCs w:val="22"/>
+              </w:rPr>
+            </w:pPr>
+            <w:r>
+              <w:rPr>
+                <w:rFonts w:ascii="Arial" w:hAnsi="Arial"/>
+                <w:sz w:val="22"/>
+                <w:szCs w:val="22"/>
+              </w:rPr>
+              <w:t>The “criar projeto/evento/anúncio” forms do not exhibit any message whe</w:t>
+            </w:r>
+            <w:r>
+              <w:rPr>
+                <w:rFonts w:ascii="Arial" w:hAnsi="Arial"/>
+                <w:sz w:val="22"/>
+                <w:szCs w:val="22"/>
+              </w:rPr>
+              <w:t>n at least one field is empty</w:t>
+            </w:r>
+            <w:r>
+              <w:rPr>
+                <w:rFonts w:ascii="Arial" w:hAnsi="Arial"/>
+                <w:sz w:val="22"/>
+                <w:szCs w:val="22"/>
+              </w:rPr>
+              <w:t xml:space="preserve">. </w:t>
+            </w:r>
+            <w:r>
+              <w:rPr>
+                <w:rFonts w:ascii="Arial" w:hAnsi="Arial"/>
+                <w:sz w:val="22"/>
+                <w:szCs w:val="22"/>
+              </w:rPr>
+              <w:t>Users might think a field is not mandatory or prefer not filling it</w:t>
+            </w:r>
+            <w:r>
+              <w:rPr>
+                <w:rFonts w:ascii="Arial" w:hAnsi="Arial"/>
+                <w:sz w:val="22"/>
+                <w:szCs w:val="22"/>
+              </w:rPr>
+              <w:t>.</w:t>
+            </w:r>
+          </w:p>
+        </w:tc>
+        <w:tc>
+          <w:tcPr>
+            <w:tcW w:w="239" w:type="dxa"/>
+          </w:tcPr>
+          <w:p>
+            <w:pPr>
+              <w:rPr>
+                <w:rFonts w:ascii="Arial" w:hAnsi="Arial"/>
+                <w:sz w:val="22"/>
+                <w:szCs w:val="22"/>
+              </w:rPr>
+            </w:pPr>
+            <w:r>
+              <w:rPr>
+                <w:rFonts w:ascii="Arial" w:hAnsi="Arial"/>
+                <w:sz w:val="22"/>
+                <w:szCs w:val="22"/>
+              </w:rPr>
+              <w:t>Minor</w:t>
+            </w:r>
+          </w:p>
+        </w:tc>
+        <w:tc>
+          <w:tcPr>
+            <w:tcW w:w="2906" w:type="dxa"/>
+          </w:tcPr>
+          <w:p>
+            <w:pPr>
+              <w:rPr>
+                <w:rFonts w:ascii="Arial" w:hAnsi="Arial"/>
+                <w:sz w:val="22"/>
+                <w:szCs w:val="22"/>
+              </w:rPr>
+            </w:pPr>
+            <w:r>
+              <w:rPr>
+                <w:rFonts w:ascii="Arial" w:hAnsi="Arial"/>
+                <w:sz w:val="22"/>
+                <w:szCs w:val="22"/>
+              </w:rPr>
+              <w:t>One solution could be showing an error message after clicking the submit button. Another option is to</w:t>
+            </w:r>
+          </w:p>
+          <w:p>
+            <w:pPr>
+              <w:rPr>
+                <w:rFonts w:ascii="Arial" w:hAnsi="Arial"/>
+                <w:sz w:val="22"/>
+                <w:szCs w:val="22"/>
+                <w:u w:val="single"/>
+              </w:rPr>
+            </w:pPr>
+            <w:r>
+              <w:rPr>
+                <w:rFonts w:ascii="Arial" w:hAnsi="Arial"/>
+                <w:sz w:val="22"/>
+                <w:szCs w:val="22"/>
+              </w:rPr>
+              <w:t>indicat</w:t>
+            </w:r>
+            <w:r>
+              <w:rPr>
+                <w:rFonts w:ascii="Arial" w:hAnsi="Arial"/>
+                <w:sz w:val="22"/>
+                <w:szCs w:val="22"/>
+              </w:rPr>
+              <w:t>e</w:t>
+            </w:r>
+            <w:r>
+              <w:rPr>
+                <w:rFonts w:ascii="Arial" w:hAnsi="Arial"/>
+                <w:sz w:val="22"/>
+                <w:szCs w:val="22"/>
+              </w:rPr>
+              <w:t xml:space="preserve"> the mandatory/optional fields</w:t>
+            </w:r>
+            <w:r>
+              <w:rPr>
+                <w:rFonts w:ascii="Arial" w:hAnsi="Arial"/>
+                <w:sz w:val="22"/>
+                <w:szCs w:val="22"/>
+              </w:rPr>
+              <w:t>.</w:t>
+            </w:r>
+          </w:p>
+        </w:tc>
+      </w:tr>
+      <w:tr>
+        <w:trPr>
+          <w:trHeight w:val="267"/>
+        </w:trPr>
+        <w:tc>
+          <w:tcPr>
+            <w:tcW w:w="456" w:type="dxa"/>
+          </w:tcPr>
+          <w:p>
+            <w:pPr>
+              <w:rPr>
+                <w:rFonts w:ascii="Arial" w:hAnsi="Arial"/>
+                <w:sz w:val="22"/>
+                <w:szCs w:val="22"/>
+              </w:rPr>
+            </w:pPr>
+          </w:p>
+        </w:tc>
+        <w:tc>
+          <w:tcPr>
+            <w:tcW w:w="1164" w:type="dxa"/>
+          </w:tcPr>
+          <w:p>
+            <w:pPr>
+              <w:rPr>
+                <w:rFonts w:ascii="Arial" w:hAnsi="Arial"/>
+                <w:sz w:val="22"/>
+                <w:szCs w:val="22"/>
+              </w:rPr>
+            </w:pPr>
+          </w:p>
+        </w:tc>
+        <w:tc>
+          <w:tcPr>
+            <w:tcW w:w="1432" w:type="dxa"/>
+          </w:tcPr>
+          <w:p>
+            <w:pPr>
+              <w:rPr>
+                <w:rFonts w:ascii="Arial" w:hAnsi="Arial"/>
+                <w:sz w:val="22"/>
+                <w:szCs w:val="22"/>
+              </w:rPr>
+            </w:pPr>
+          </w:p>
+        </w:tc>
+        <w:tc>
+          <w:tcPr>
+            <w:tcW w:w="2516" w:type="dxa"/>
+          </w:tcPr>
+          <w:p>
+            <w:pPr>
+              <w:rPr>
+                <w:rFonts w:ascii="Arial" w:hAnsi="Arial"/>
+                <w:sz w:val="22"/>
+                <w:szCs w:val="22"/>
+              </w:rPr>
+            </w:pPr>
+          </w:p>
+        </w:tc>
+        <w:tc>
+          <w:tcPr>
+            <w:tcW w:w="239" w:type="dxa"/>
+          </w:tcPr>
+          <w:p>
+            <w:pPr>
+              <w:rPr>
+                <w:rFonts w:ascii="Arial" w:hAnsi="Arial"/>
+                <w:sz w:val="22"/>
+                <w:szCs w:val="22"/>
+              </w:rPr>
+            </w:pPr>
+          </w:p>
+        </w:tc>
+        <w:tc>
+          <w:tcPr>
+            <w:tcW w:w="2906" w:type="dxa"/>
+          </w:tcPr>
+          <w:p>
+            <w:pPr>
+              <w:rPr>
+                <w:rFonts w:ascii="Arial" w:hAnsi="Arial"/>
+                <w:sz w:val="22"/>
+                <w:szCs w:val="22"/>
+              </w:rPr>
+            </w:pPr>
+          </w:p>
+        </w:tc>
+      </w:tr>
+      <w:tr>
+        <w:trPr>
+          <w:trHeight w:val="267"/>
+        </w:trPr>
+        <w:tc>
+          <w:tcPr>
+            <w:tcW w:w="456" w:type="dxa"/>
+          </w:tcPr>
+          <w:p>
+            <w:pPr>
+              <w:rPr>
+                <w:rFonts w:ascii="Arial" w:hAnsi="Arial"/>
+                <w:sz w:val="22"/>
+                <w:szCs w:val="22"/>
+              </w:rPr>
+            </w:pPr>
+          </w:p>
+        </w:tc>
+        <w:tc>
+          <w:tcPr>
+            <w:tcW w:w="1164" w:type="dxa"/>
+          </w:tcPr>
+          <w:p>
+            <w:pPr>
+              <w:rPr>
+                <w:rFonts w:ascii="Arial" w:hAnsi="Arial"/>
+                <w:sz w:val="22"/>
+                <w:szCs w:val="22"/>
+              </w:rPr>
+            </w:pPr>
+          </w:p>
+        </w:tc>
+        <w:tc>
+          <w:tcPr>
+            <w:tcW w:w="1432" w:type="dxa"/>
+          </w:tcPr>
+          <w:p>
+            <w:pPr>
+              <w:rPr>
+                <w:rFonts w:ascii="Arial" w:hAnsi="Arial"/>
+                <w:sz w:val="22"/>
+                <w:szCs w:val="22"/>
+              </w:rPr>
+            </w:pPr>
+          </w:p>
+        </w:tc>
+        <w:tc>
+          <w:tcPr>
+            <w:tcW w:w="2516" w:type="dxa"/>
+          </w:tcPr>
+          <w:p>
+            <w:pPr>
+              <w:rPr>
+                <w:rFonts w:ascii="Arial" w:hAnsi="Arial"/>
+                <w:sz w:val="22"/>
+                <w:szCs w:val="22"/>
+              </w:rPr>
+            </w:pPr>
+          </w:p>
+        </w:tc>
+        <w:tc>
+          <w:tcPr>
+            <w:tcW w:w="239" w:type="dxa"/>
+          </w:tcPr>
+          <w:p>
+            <w:pPr>
+              <w:rPr>
+                <w:rFonts w:ascii="Arial" w:hAnsi="Arial"/>
+                <w:sz w:val="22"/>
+                <w:szCs w:val="22"/>
+              </w:rPr>
+            </w:pPr>
+          </w:p>
+        </w:tc>
+        <w:tc>
+          <w:tcPr>
+            <w:tcW w:w="2906" w:type="dxa"/>
+          </w:tcPr>
+          <w:p>
+            <w:pPr>
+              <w:rPr>
+                <w:rFonts w:ascii="Arial" w:hAnsi="Arial"/>
+                <w:sz w:val="22"/>
+                <w:szCs w:val="22"/>
+              </w:rPr>
+            </w:pPr>
+          </w:p>
+        </w:tc>
+      </w:tr>
+      <w:tr>
+        <w:trPr>
+          <w:trHeight w:val="255"/>
+        </w:trPr>
+        <w:tc>
+          <w:tcPr>
+            <w:tcW w:w="456" w:type="dxa"/>
+          </w:tcPr>
+          <w:p>
+            <w:pPr>
+              <w:rPr>
+                <w:rFonts w:ascii="Arial" w:hAnsi="Arial"/>
+                <w:sz w:val="22"/>
+                <w:szCs w:val="22"/>
+              </w:rPr>
+            </w:pPr>
+          </w:p>
+        </w:tc>
+        <w:tc>
+          <w:tcPr>
+            <w:tcW w:w="1164" w:type="dxa"/>
+          </w:tcPr>
+          <w:p>
+            <w:pPr>
+              <w:rPr>
+                <w:rFonts w:ascii="Arial" w:hAnsi="Arial"/>
+                <w:sz w:val="22"/>
+                <w:szCs w:val="22"/>
+              </w:rPr>
+            </w:pPr>
+          </w:p>
+        </w:tc>
+        <w:tc>
+          <w:tcPr>
+            <w:tcW w:w="1432" w:type="dxa"/>
+          </w:tcPr>
+          <w:p>
+            <w:pPr>
+              <w:rPr>
+                <w:rFonts w:ascii="Arial" w:hAnsi="Arial"/>
+                <w:sz w:val="22"/>
+                <w:szCs w:val="22"/>
+              </w:rPr>
+            </w:pPr>
+          </w:p>
+        </w:tc>
+        <w:tc>
+          <w:tcPr>
+            <w:tcW w:w="2516" w:type="dxa"/>
+          </w:tcPr>
+          <w:p>
+            <w:pPr>
+              <w:rPr>
+                <w:rFonts w:ascii="Arial" w:hAnsi="Arial"/>
+                <w:sz w:val="22"/>
+                <w:szCs w:val="22"/>
+              </w:rPr>
+            </w:pPr>
+          </w:p>
+        </w:tc>
+        <w:tc>
+          <w:tcPr>
+            <w:tcW w:w="239" w:type="dxa"/>
+          </w:tcPr>
+          <w:p>
+            <w:pPr>
+              <w:rPr>
+                <w:rFonts w:ascii="Arial" w:hAnsi="Arial"/>
+                <w:sz w:val="22"/>
+                <w:szCs w:val="22"/>
+              </w:rPr>
+            </w:pPr>
+          </w:p>
+        </w:tc>
+        <w:tc>
+          <w:tcPr>
+            <w:tcW w:w="2906" w:type="dxa"/>
+          </w:tcPr>
+          <w:p>
+            <w:pPr>
+              <w:rPr>
+                <w:rFonts w:ascii="Arial" w:hAnsi="Arial"/>
+                <w:sz w:val="22"/>
+                <w:szCs w:val="22"/>
+              </w:rPr>
+            </w:pPr>
+          </w:p>
+        </w:tc>
+      </w:tr>
+    </w:tbl>
+    <w:p>
+      <w:pPr>
+        <w:rPr>
+          <w:rFonts w:ascii="Arial" w:hAnsi="Arial"/>
+          <w:sz w:val="22"/>
+          <w:szCs w:val="22"/>
         </w:rPr>
       </w:pPr>
     </w:p>
@@ -2428,6 +3156,22 @@
       <w:contextualSpacing/>
     </w:pPr>
   </w:style>
+  <w:style w:type="table" w:styleId="TabelacomGrelha">
+    <w:name w:val="Table Grid"/>
+    <w:basedOn w:val="Tabelanormal"/>
+    <w:uiPriority w:val="59"/>
+    <w:rsid w:val="00917B76"/>
+    <w:tblPr>
+      <w:tblBorders>
+        <w:top w:val="single" w:sz="4" w:space="0" w:color="auto"/>
+        <w:left w:val="single" w:sz="4" w:space="0" w:color="auto"/>
+        <w:bottom w:val="single" w:sz="4" w:space="0" w:color="auto"/>
+        <w:right w:val="single" w:sz="4" w:space="0" w:color="auto"/>
+        <w:insideH w:val="single" w:sz="4" w:space="0" w:color="auto"/>
+        <w:insideV w:val="single" w:sz="4" w:space="0" w:color="auto"/>
+      </w:tblBorders>
+    </w:tblPr>
+  </w:style>
 </w:styles>
 </file>
 

</xml_diff>

<commit_message>
Added some more heuristics to the report
</commit_message>
<xml_diff>
--- a/reports/stage5/G_03_stage5.docx
+++ b/reports/stage5/G_03_stage5.docx
@@ -294,7 +294,7 @@
                         </a:effectLst>
                         <a:extLst>
                           <a:ext uri="{909E8E84-426E-40dd-AFC4-6F175D3DCCD1}">
-                            <a14:hiddenFill xmlns:a14="http://schemas.microsoft.com/office/drawing/2010/main" xmlns:w="http://schemas.openxmlformats.org/wordprocessingml/2006/main" xmlns:w10="urn:schemas-microsoft-com:office:word" xmlns:v="urn:schemas-microsoft-com:vml" xmlns:o="urn:schemas-microsoft-com:office:office" xmlns:mv="urn:schemas-microsoft-com:mac:vml" xmlns:mo="http://schemas.microsoft.com/office/mac/office/2008/main" xmlns="">
+                            <a14:hiddenFill xmlns="" xmlns:mo="http://schemas.microsoft.com/office/mac/office/2008/main" xmlns:mv="urn:schemas-microsoft-com:mac:vml" xmlns:o="urn:schemas-microsoft-com:office:office" xmlns:v="urn:schemas-microsoft-com:vml" xmlns:w10="urn:schemas-microsoft-com:office:word" xmlns:w="http://schemas.openxmlformats.org/wordprocessingml/2006/main" xmlns:a14="http://schemas.microsoft.com/office/drawing/2010/main">
                               <a:noFill/>
                             </a14:hiddenFill>
                           </a:ext>
@@ -1372,16 +1372,16 @@
     <w:tbl>
       <w:tblPr>
         <w:tblStyle w:val="TabelacomGrelha"/>
-        <w:tblW w:w="8713" w:type="dxa"/>
+        <w:tblW w:w="9696" w:type="dxa"/>
         <w:tblLook w:val="04A0" w:firstRow="1" w:lastRow="0" w:firstColumn="1" w:lastColumn="0" w:noHBand="0" w:noVBand="1"/>
       </w:tblPr>
       <w:tblGrid>
         <w:gridCol w:w="456"/>
-        <w:gridCol w:w="1079"/>
-        <w:gridCol w:w="1290"/>
+        <w:gridCol w:w="1831"/>
+        <w:gridCol w:w="1488"/>
         <w:gridCol w:w="2516"/>
-        <w:gridCol w:w="1011"/>
-        <w:gridCol w:w="2361"/>
+        <w:gridCol w:w="1452"/>
+        <w:gridCol w:w="2088"/>
       </w:tblGrid>
       <w:tr>
         <w:trPr>
@@ -1411,7 +1411,7 @@
         </w:tc>
         <w:tc>
           <w:tcPr>
-            <w:tcW w:w="1164" w:type="dxa"/>
+            <w:tcW w:w="1696" w:type="dxa"/>
           </w:tcPr>
           <w:p>
             <w:pPr>
@@ -1433,7 +1433,7 @@
         </w:tc>
         <w:tc>
           <w:tcPr>
-            <w:tcW w:w="1432" w:type="dxa"/>
+            <w:tcW w:w="1488" w:type="dxa"/>
           </w:tcPr>
           <w:p>
             <w:pPr>
@@ -1477,7 +1477,7 @@
         </w:tc>
         <w:tc>
           <w:tcPr>
-            <w:tcW w:w="239" w:type="dxa"/>
+            <w:tcW w:w="1452" w:type="dxa"/>
           </w:tcPr>
           <w:p>
             <w:pPr>
@@ -1499,7 +1499,7 @@
         </w:tc>
         <w:tc>
           <w:tcPr>
-            <w:tcW w:w="2906" w:type="dxa"/>
+            <w:tcW w:w="2088" w:type="dxa"/>
           </w:tcPr>
           <w:p>
             <w:pPr>
@@ -1548,29 +1548,37 @@
         </w:tc>
         <w:tc>
           <w:tcPr>
-            <w:tcW w:w="1164" w:type="dxa"/>
-          </w:tcPr>
-          <w:p>
-            <w:pPr>
-              <w:rPr>
-                <w:rFonts w:ascii="Arial" w:hAnsi="Arial"/>
-                <w:sz w:val="22"/>
-                <w:szCs w:val="22"/>
-              </w:rPr>
-            </w:pPr>
-            <w:r>
-              <w:rPr>
-                <w:rFonts w:ascii="Arial" w:hAnsi="Arial"/>
-                <w:sz w:val="22"/>
-                <w:szCs w:val="22"/>
-              </w:rPr>
-              <w:t>Forms do not react when fields are empty</w:t>
-            </w:r>
-          </w:p>
-        </w:tc>
-        <w:tc>
-          <w:tcPr>
-            <w:tcW w:w="1432" w:type="dxa"/>
+            <w:tcW w:w="1696" w:type="dxa"/>
+          </w:tcPr>
+          <w:p>
+            <w:pPr>
+              <w:rPr>
+                <w:rFonts w:ascii="Arial" w:hAnsi="Arial"/>
+                <w:sz w:val="22"/>
+                <w:szCs w:val="22"/>
+              </w:rPr>
+            </w:pPr>
+            <w:r>
+              <w:rPr>
+                <w:rFonts w:ascii="Arial" w:hAnsi="Arial"/>
+                <w:sz w:val="22"/>
+                <w:szCs w:val="22"/>
+              </w:rPr>
+              <w:t>Some f</w:t>
+            </w:r>
+            <w:r>
+              <w:rPr>
+                <w:rFonts w:ascii="Arial" w:hAnsi="Arial"/>
+                <w:sz w:val="22"/>
+                <w:szCs w:val="22"/>
+              </w:rPr>
+              <w:t>orms do not react when fields are empty</w:t>
+            </w:r>
+          </w:p>
+        </w:tc>
+        <w:tc>
+          <w:tcPr>
+            <w:tcW w:w="1488" w:type="dxa"/>
           </w:tcPr>
           <w:p>
             <w:pPr>
@@ -1626,15 +1634,7 @@
                 <w:sz w:val="22"/>
                 <w:szCs w:val="22"/>
               </w:rPr>
-              <w:t>“</w:t>
-            </w:r>
-            <w:r>
-              <w:rPr>
-                <w:rFonts w:ascii="Arial" w:hAnsi="Arial"/>
-                <w:sz w:val="22"/>
-                <w:szCs w:val="22"/>
-              </w:rPr>
-              <w:t>Error reporting, diagnosis, and Recovery</w:t>
+              <w:t>“Error reporting, diagnosis, and Recovery</w:t>
             </w:r>
             <w:r>
               <w:rPr>
@@ -1680,51 +1680,35 @@
                 <w:sz w:val="22"/>
                 <w:szCs w:val="22"/>
               </w:rPr>
-              <w:t xml:space="preserve">. </w:t>
-            </w:r>
-            <w:r>
-              <w:rPr>
-                <w:rFonts w:ascii="Arial" w:hAnsi="Arial"/>
-                <w:sz w:val="22"/>
-                <w:szCs w:val="22"/>
-              </w:rPr>
-              <w:t>Users might think a field is not mandatory or prefer not filling it</w:t>
-            </w:r>
-            <w:r>
-              <w:rPr>
-                <w:rFonts w:ascii="Arial" w:hAnsi="Arial"/>
-                <w:sz w:val="22"/>
-                <w:szCs w:val="22"/>
-              </w:rPr>
-              <w:t>.</w:t>
-            </w:r>
-          </w:p>
-        </w:tc>
-        <w:tc>
-          <w:tcPr>
-            <w:tcW w:w="239" w:type="dxa"/>
-          </w:tcPr>
-          <w:p>
-            <w:pPr>
-              <w:rPr>
-                <w:rFonts w:ascii="Arial" w:hAnsi="Arial"/>
-                <w:sz w:val="22"/>
-                <w:szCs w:val="22"/>
-              </w:rPr>
-            </w:pPr>
-            <w:r>
-              <w:rPr>
-                <w:rFonts w:ascii="Arial" w:hAnsi="Arial"/>
-                <w:sz w:val="22"/>
-                <w:szCs w:val="22"/>
-              </w:rPr>
-              <w:t>Minor</w:t>
-            </w:r>
-          </w:p>
-        </w:tc>
-        <w:tc>
-          <w:tcPr>
-            <w:tcW w:w="2906" w:type="dxa"/>
+              <w:t>. Users might think a field is not mandatory or prefer not filling it.</w:t>
+            </w:r>
+          </w:p>
+        </w:tc>
+        <w:tc>
+          <w:tcPr>
+            <w:tcW w:w="1452" w:type="dxa"/>
+          </w:tcPr>
+          <w:p>
+            <w:pPr>
+              <w:rPr>
+                <w:rFonts w:ascii="Arial" w:hAnsi="Arial"/>
+                <w:sz w:val="22"/>
+                <w:szCs w:val="22"/>
+              </w:rPr>
+            </w:pPr>
+            <w:r>
+              <w:rPr>
+                <w:rFonts w:ascii="Arial" w:hAnsi="Arial"/>
+                <w:sz w:val="22"/>
+                <w:szCs w:val="22"/>
+              </w:rPr>
+              <w:t>Major</w:t>
+            </w:r>
+          </w:p>
+        </w:tc>
+        <w:tc>
+          <w:tcPr>
+            <w:tcW w:w="2088" w:type="dxa"/>
           </w:tcPr>
           <w:p>
             <w:pPr>
@@ -1758,31 +1742,7 @@
                 <w:sz w:val="22"/>
                 <w:szCs w:val="22"/>
               </w:rPr>
-              <w:t>indicat</w:t>
-            </w:r>
-            <w:r>
-              <w:rPr>
-                <w:rFonts w:ascii="Arial" w:hAnsi="Arial"/>
-                <w:sz w:val="22"/>
-                <w:szCs w:val="22"/>
-              </w:rPr>
-              <w:t>e</w:t>
-            </w:r>
-            <w:r>
-              <w:rPr>
-                <w:rFonts w:ascii="Arial" w:hAnsi="Arial"/>
-                <w:sz w:val="22"/>
-                <w:szCs w:val="22"/>
-              </w:rPr>
-              <w:t xml:space="preserve"> the mandatory/optional fields</w:t>
-            </w:r>
-            <w:r>
-              <w:rPr>
-                <w:rFonts w:ascii="Arial" w:hAnsi="Arial"/>
-                <w:sz w:val="22"/>
-                <w:szCs w:val="22"/>
-              </w:rPr>
-              <w:t>.</w:t>
+              <w:t>indicate the mandatory/optional fields.</w:t>
             </w:r>
           </w:p>
         </w:tc>
@@ -1803,34 +1763,58 @@
                 <w:szCs w:val="22"/>
               </w:rPr>
             </w:pPr>
-          </w:p>
-        </w:tc>
-        <w:tc>
-          <w:tcPr>
-            <w:tcW w:w="1164" w:type="dxa"/>
-          </w:tcPr>
-          <w:p>
-            <w:pPr>
-              <w:rPr>
-                <w:rFonts w:ascii="Arial" w:hAnsi="Arial"/>
-                <w:sz w:val="22"/>
-                <w:szCs w:val="22"/>
-              </w:rPr>
-            </w:pPr>
-          </w:p>
-        </w:tc>
-        <w:tc>
-          <w:tcPr>
-            <w:tcW w:w="1432" w:type="dxa"/>
-          </w:tcPr>
-          <w:p>
-            <w:pPr>
-              <w:rPr>
-                <w:rFonts w:ascii="Arial" w:hAnsi="Arial"/>
-                <w:sz w:val="22"/>
-                <w:szCs w:val="22"/>
-              </w:rPr>
-            </w:pPr>
+            <w:r>
+              <w:rPr>
+                <w:rFonts w:ascii="Arial" w:hAnsi="Arial"/>
+                <w:sz w:val="22"/>
+                <w:szCs w:val="22"/>
+              </w:rPr>
+              <w:t>2</w:t>
+            </w:r>
+          </w:p>
+        </w:tc>
+        <w:tc>
+          <w:tcPr>
+            <w:tcW w:w="1696" w:type="dxa"/>
+          </w:tcPr>
+          <w:p>
+            <w:pPr>
+              <w:rPr>
+                <w:rFonts w:ascii="Arial" w:hAnsi="Arial"/>
+                <w:sz w:val="22"/>
+                <w:szCs w:val="22"/>
+              </w:rPr>
+            </w:pPr>
+            <w:r>
+              <w:rPr>
+                <w:rFonts w:ascii="Arial" w:hAnsi="Arial"/>
+                <w:sz w:val="22"/>
+                <w:szCs w:val="22"/>
+              </w:rPr>
+              <w:t>Some forms are successful with fields that should be empty</w:t>
+            </w:r>
+          </w:p>
+        </w:tc>
+        <w:tc>
+          <w:tcPr>
+            <w:tcW w:w="1488" w:type="dxa"/>
+          </w:tcPr>
+          <w:p>
+            <w:pPr>
+              <w:rPr>
+                <w:rFonts w:ascii="Arial" w:hAnsi="Arial"/>
+                <w:sz w:val="22"/>
+                <w:szCs w:val="22"/>
+              </w:rPr>
+            </w:pPr>
+            <w:r>
+              <w:rPr>
+                <w:rFonts w:ascii="Arial" w:hAnsi="Arial"/>
+                <w:sz w:val="22"/>
+                <w:szCs w:val="22"/>
+              </w:rPr>
+              <w:t>“Error prevetion”</w:t>
+            </w:r>
           </w:p>
         </w:tc>
         <w:tc>
@@ -1845,34 +1829,74 @@
                 <w:szCs w:val="22"/>
               </w:rPr>
             </w:pPr>
-          </w:p>
-        </w:tc>
-        <w:tc>
-          <w:tcPr>
-            <w:tcW w:w="239" w:type="dxa"/>
-          </w:tcPr>
-          <w:p>
-            <w:pPr>
-              <w:rPr>
-                <w:rFonts w:ascii="Arial" w:hAnsi="Arial"/>
-                <w:sz w:val="22"/>
-                <w:szCs w:val="22"/>
-              </w:rPr>
-            </w:pPr>
-          </w:p>
-        </w:tc>
-        <w:tc>
-          <w:tcPr>
-            <w:tcW w:w="2906" w:type="dxa"/>
-          </w:tcPr>
-          <w:p>
-            <w:pPr>
-              <w:rPr>
-                <w:rFonts w:ascii="Arial" w:hAnsi="Arial"/>
-                <w:sz w:val="22"/>
-                <w:szCs w:val="22"/>
-              </w:rPr>
-            </w:pPr>
+            <w:r>
+              <w:rPr>
+                <w:rFonts w:ascii="Arial" w:hAnsi="Arial"/>
+                <w:sz w:val="22"/>
+                <w:szCs w:val="22"/>
+              </w:rPr>
+              <w:t>The enrollment form for events and projects allows the user to click on the submit button without any data (which should be mandatory) and displays a success message</w:t>
+            </w:r>
+          </w:p>
+        </w:tc>
+        <w:tc>
+          <w:tcPr>
+            <w:tcW w:w="1452" w:type="dxa"/>
+          </w:tcPr>
+          <w:p>
+            <w:pPr>
+              <w:rPr>
+                <w:rFonts w:ascii="Arial" w:hAnsi="Arial"/>
+                <w:sz w:val="22"/>
+                <w:szCs w:val="22"/>
+              </w:rPr>
+            </w:pPr>
+            <w:r>
+              <w:rPr>
+                <w:rFonts w:ascii="Arial" w:hAnsi="Arial"/>
+                <w:sz w:val="22"/>
+                <w:szCs w:val="22"/>
+              </w:rPr>
+              <w:t>Major</w:t>
+            </w:r>
+          </w:p>
+        </w:tc>
+        <w:tc>
+          <w:tcPr>
+            <w:tcW w:w="2088" w:type="dxa"/>
+          </w:tcPr>
+          <w:p>
+            <w:pPr>
+              <w:rPr>
+                <w:rFonts w:ascii="Arial" w:hAnsi="Arial"/>
+                <w:sz w:val="22"/>
+                <w:szCs w:val="22"/>
+              </w:rPr>
+            </w:pPr>
+            <w:r>
+              <w:rPr>
+                <w:rFonts w:ascii="Arial" w:hAnsi="Arial"/>
+                <w:sz w:val="22"/>
+                <w:szCs w:val="22"/>
+              </w:rPr>
+              <w:t>Similarly,</w:t>
+            </w:r>
+            <w:r>
+              <w:rPr>
+                <w:rFonts w:ascii="Arial" w:hAnsi="Arial"/>
+                <w:sz w:val="22"/>
+                <w:szCs w:val="22"/>
+              </w:rPr>
+              <w:t xml:space="preserve"> to the last solution, an error message should be displayed to the user instead of a success card.</w:t>
+            </w:r>
+            <w:r>
+              <w:rPr>
+                <w:rFonts w:ascii="Arial" w:hAnsi="Arial"/>
+                <w:sz w:val="22"/>
+                <w:szCs w:val="22"/>
+              </w:rPr>
+              <w:t xml:space="preserve"> Indicating the mandatory/optional fields is also plausible.</w:t>
+            </w:r>
           </w:p>
         </w:tc>
       </w:tr>
@@ -1892,34 +1916,114 @@
                 <w:szCs w:val="22"/>
               </w:rPr>
             </w:pPr>
-          </w:p>
-        </w:tc>
-        <w:tc>
-          <w:tcPr>
-            <w:tcW w:w="1164" w:type="dxa"/>
-          </w:tcPr>
-          <w:p>
-            <w:pPr>
-              <w:rPr>
-                <w:rFonts w:ascii="Arial" w:hAnsi="Arial"/>
-                <w:sz w:val="22"/>
-                <w:szCs w:val="22"/>
-              </w:rPr>
-            </w:pPr>
-          </w:p>
-        </w:tc>
-        <w:tc>
-          <w:tcPr>
-            <w:tcW w:w="1432" w:type="dxa"/>
-          </w:tcPr>
-          <w:p>
-            <w:pPr>
-              <w:rPr>
-                <w:rFonts w:ascii="Arial" w:hAnsi="Arial"/>
-                <w:sz w:val="22"/>
-                <w:szCs w:val="22"/>
-              </w:rPr>
-            </w:pPr>
+            <w:r>
+              <w:rPr>
+                <w:rFonts w:ascii="Arial" w:hAnsi="Arial"/>
+                <w:sz w:val="22"/>
+                <w:szCs w:val="22"/>
+              </w:rPr>
+              <w:t>3</w:t>
+            </w:r>
+          </w:p>
+        </w:tc>
+        <w:tc>
+          <w:tcPr>
+            <w:tcW w:w="1696" w:type="dxa"/>
+          </w:tcPr>
+          <w:p>
+            <w:pPr>
+              <w:rPr>
+                <w:rFonts w:ascii="Arial" w:hAnsi="Arial"/>
+                <w:sz w:val="22"/>
+                <w:szCs w:val="22"/>
+              </w:rPr>
+            </w:pPr>
+            <w:r>
+              <w:rPr>
+                <w:rFonts w:ascii="Arial" w:hAnsi="Arial"/>
+                <w:sz w:val="22"/>
+                <w:szCs w:val="22"/>
+              </w:rPr>
+              <w:t xml:space="preserve">The ”+” </w:t>
+            </w:r>
+            <w:r>
+              <w:rPr>
+                <w:rFonts w:ascii="Arial" w:hAnsi="Arial"/>
+                <w:sz w:val="22"/>
+                <w:szCs w:val="22"/>
+              </w:rPr>
+              <w:t>label</w:t>
+            </w:r>
+            <w:r>
+              <w:rPr>
+                <w:rFonts w:ascii="Arial" w:hAnsi="Arial"/>
+                <w:sz w:val="22"/>
+                <w:szCs w:val="22"/>
+              </w:rPr>
+              <w:t xml:space="preserve"> on the buttons of Events list and Announcement list</w:t>
+            </w:r>
+            <w:r>
+              <w:rPr>
+                <w:rFonts w:ascii="Arial" w:hAnsi="Arial"/>
+                <w:sz w:val="22"/>
+                <w:szCs w:val="22"/>
+              </w:rPr>
+              <w:t xml:space="preserve"> on the homepage</w:t>
+            </w:r>
+          </w:p>
+        </w:tc>
+        <w:tc>
+          <w:tcPr>
+            <w:tcW w:w="1488" w:type="dxa"/>
+          </w:tcPr>
+          <w:p>
+            <w:pPr>
+              <w:rPr>
+                <w:rFonts w:ascii="Arial" w:hAnsi="Arial"/>
+                <w:sz w:val="22"/>
+                <w:szCs w:val="22"/>
+              </w:rPr>
+            </w:pPr>
+            <w:r>
+              <w:rPr>
+                <w:rFonts w:ascii="Arial" w:hAnsi="Arial"/>
+                <w:sz w:val="22"/>
+                <w:szCs w:val="22"/>
+              </w:rPr>
+              <w:t>“</w:t>
+            </w:r>
+            <w:r>
+              <w:rPr>
+                <w:rFonts w:ascii="Arial" w:hAnsi="Arial"/>
+                <w:sz w:val="22"/>
+                <w:szCs w:val="22"/>
+              </w:rPr>
+              <w:t>Aesthetic and Minimalist Design</w:t>
+            </w:r>
+            <w:r>
+              <w:rPr>
+                <w:rFonts w:ascii="Arial" w:hAnsi="Arial"/>
+                <w:sz w:val="22"/>
+                <w:szCs w:val="22"/>
+              </w:rPr>
+              <w:t>” and “</w:t>
+            </w:r>
+            <w:r>
+              <w:rPr>
+                <w:rFonts w:ascii="Arial" w:hAnsi="Arial"/>
+                <w:sz w:val="22"/>
+                <w:szCs w:val="22"/>
+              </w:rPr>
+              <w:t>Consistency &amp; Standards</w:t>
+            </w:r>
+            <w:r>
+              <w:rPr>
+                <w:rFonts w:ascii="Arial" w:hAnsi="Arial"/>
+                <w:sz w:val="22"/>
+                <w:szCs w:val="22"/>
+              </w:rPr>
+              <w:t>”</w:t>
+            </w:r>
           </w:p>
         </w:tc>
         <w:tc>
@@ -1934,34 +2038,74 @@
                 <w:szCs w:val="22"/>
               </w:rPr>
             </w:pPr>
-          </w:p>
-        </w:tc>
-        <w:tc>
-          <w:tcPr>
-            <w:tcW w:w="239" w:type="dxa"/>
-          </w:tcPr>
-          <w:p>
-            <w:pPr>
-              <w:rPr>
-                <w:rFonts w:ascii="Arial" w:hAnsi="Arial"/>
-                <w:sz w:val="22"/>
-                <w:szCs w:val="22"/>
-              </w:rPr>
-            </w:pPr>
-          </w:p>
-        </w:tc>
-        <w:tc>
-          <w:tcPr>
-            <w:tcW w:w="2906" w:type="dxa"/>
-          </w:tcPr>
-          <w:p>
-            <w:pPr>
-              <w:rPr>
-                <w:rFonts w:ascii="Arial" w:hAnsi="Arial"/>
-                <w:sz w:val="22"/>
-                <w:szCs w:val="22"/>
-              </w:rPr>
-            </w:pPr>
+            <w:r>
+              <w:rPr>
+                <w:rFonts w:ascii="Arial" w:hAnsi="Arial"/>
+                <w:sz w:val="22"/>
+                <w:szCs w:val="22"/>
+              </w:rPr>
+              <w:t>Each of these buttons leads to a page to see more information about the corresponding Event/Announcement. The label on the buttons chosen to represent this action is a “+” which generally is associated with the action of adding a new entry, which is also used in the website</w:t>
+            </w:r>
+          </w:p>
+        </w:tc>
+        <w:tc>
+          <w:tcPr>
+            <w:tcW w:w="1452" w:type="dxa"/>
+          </w:tcPr>
+          <w:p>
+            <w:pPr>
+              <w:rPr>
+                <w:rFonts w:ascii="Arial" w:hAnsi="Arial"/>
+                <w:sz w:val="22"/>
+                <w:szCs w:val="22"/>
+              </w:rPr>
+            </w:pPr>
+            <w:r>
+              <w:rPr>
+                <w:rFonts w:ascii="Arial" w:hAnsi="Arial"/>
+                <w:sz w:val="22"/>
+                <w:szCs w:val="22"/>
+              </w:rPr>
+              <w:t>Minor</w:t>
+            </w:r>
+          </w:p>
+        </w:tc>
+        <w:tc>
+          <w:tcPr>
+            <w:tcW w:w="2088" w:type="dxa"/>
+          </w:tcPr>
+          <w:p>
+            <w:pPr>
+              <w:rPr>
+                <w:rFonts w:ascii="Arial" w:hAnsi="Arial"/>
+                <w:sz w:val="22"/>
+                <w:szCs w:val="22"/>
+              </w:rPr>
+            </w:pPr>
+            <w:r>
+              <w:rPr>
+                <w:rFonts w:ascii="Arial" w:hAnsi="Arial"/>
+                <w:sz w:val="22"/>
+                <w:szCs w:val="22"/>
+              </w:rPr>
+              <w:t>Change the label to something more intuitive, for example a magnifying glass icon or a small phrase similar to “</w:t>
+            </w:r>
+            <w:r>
+              <w:rPr>
+                <w:rFonts w:ascii="Arial" w:hAnsi="Arial"/>
+                <w:sz w:val="22"/>
+                <w:szCs w:val="22"/>
+              </w:rPr>
+              <w:t>Ver mais</w:t>
+            </w:r>
+            <w:r>
+              <w:rPr>
+                <w:rFonts w:ascii="Arial" w:hAnsi="Arial"/>
+                <w:sz w:val="22"/>
+                <w:szCs w:val="22"/>
+              </w:rPr>
+              <w:t>”</w:t>
+            </w:r>
           </w:p>
         </w:tc>
       </w:tr>
@@ -1981,34 +2125,74 @@
                 <w:szCs w:val="22"/>
               </w:rPr>
             </w:pPr>
-          </w:p>
-        </w:tc>
-        <w:tc>
-          <w:tcPr>
-            <w:tcW w:w="1164" w:type="dxa"/>
-          </w:tcPr>
-          <w:p>
-            <w:pPr>
-              <w:rPr>
-                <w:rFonts w:ascii="Arial" w:hAnsi="Arial"/>
-                <w:sz w:val="22"/>
-                <w:szCs w:val="22"/>
-              </w:rPr>
-            </w:pPr>
-          </w:p>
-        </w:tc>
-        <w:tc>
-          <w:tcPr>
-            <w:tcW w:w="1432" w:type="dxa"/>
-          </w:tcPr>
-          <w:p>
-            <w:pPr>
-              <w:rPr>
-                <w:rFonts w:ascii="Arial" w:hAnsi="Arial"/>
-                <w:sz w:val="22"/>
-                <w:szCs w:val="22"/>
-              </w:rPr>
-            </w:pPr>
+            <w:r>
+              <w:rPr>
+                <w:rFonts w:ascii="Arial" w:hAnsi="Arial"/>
+                <w:sz w:val="22"/>
+                <w:szCs w:val="22"/>
+              </w:rPr>
+              <w:t>4</w:t>
+            </w:r>
+          </w:p>
+        </w:tc>
+        <w:tc>
+          <w:tcPr>
+            <w:tcW w:w="1696" w:type="dxa"/>
+          </w:tcPr>
+          <w:p>
+            <w:pPr>
+              <w:rPr>
+                <w:rFonts w:ascii="Arial" w:hAnsi="Arial"/>
+                <w:sz w:val="22"/>
+                <w:szCs w:val="22"/>
+              </w:rPr>
+            </w:pPr>
+            <w:r>
+              <w:rPr>
+                <w:rFonts w:ascii="Arial" w:hAnsi="Arial"/>
+                <w:sz w:val="22"/>
+                <w:szCs w:val="22"/>
+              </w:rPr>
+              <w:t>The login form does not prevent the user from clicking in other buttons from the homepage</w:t>
+            </w:r>
+          </w:p>
+        </w:tc>
+        <w:tc>
+          <w:tcPr>
+            <w:tcW w:w="1488" w:type="dxa"/>
+          </w:tcPr>
+          <w:p>
+            <w:pPr>
+              <w:rPr>
+                <w:rFonts w:ascii="Arial" w:hAnsi="Arial"/>
+                <w:sz w:val="22"/>
+                <w:szCs w:val="22"/>
+              </w:rPr>
+            </w:pPr>
+            <w:r>
+              <w:rPr>
+                <w:rFonts w:ascii="Arial" w:hAnsi="Arial"/>
+                <w:sz w:val="22"/>
+                <w:szCs w:val="22"/>
+              </w:rPr>
+              <w:t>“</w:t>
+            </w:r>
+            <w:r>
+              <w:rPr>
+                <w:rFonts w:ascii="Arial" w:hAnsi="Arial"/>
+                <w:sz w:val="22"/>
+                <w:szCs w:val="22"/>
+              </w:rPr>
+              <w:t>Error prevention</w:t>
+            </w:r>
+            <w:r>
+              <w:rPr>
+                <w:rFonts w:ascii="Arial" w:hAnsi="Arial"/>
+                <w:sz w:val="22"/>
+                <w:szCs w:val="22"/>
+              </w:rPr>
+              <w:t>”</w:t>
+            </w:r>
           </w:p>
         </w:tc>
         <w:tc>
@@ -2023,34 +2207,914 @@
                 <w:szCs w:val="22"/>
               </w:rPr>
             </w:pPr>
-          </w:p>
-        </w:tc>
-        <w:tc>
-          <w:tcPr>
-            <w:tcW w:w="239" w:type="dxa"/>
-          </w:tcPr>
-          <w:p>
-            <w:pPr>
-              <w:rPr>
-                <w:rFonts w:ascii="Arial" w:hAnsi="Arial"/>
-                <w:sz w:val="22"/>
-                <w:szCs w:val="22"/>
-              </w:rPr>
-            </w:pPr>
-          </w:p>
-        </w:tc>
-        <w:tc>
-          <w:tcPr>
-            <w:tcW w:w="2906" w:type="dxa"/>
-          </w:tcPr>
-          <w:p>
-            <w:pPr>
-              <w:rPr>
-                <w:rFonts w:ascii="Arial" w:hAnsi="Arial"/>
-                <w:sz w:val="22"/>
-                <w:szCs w:val="22"/>
-              </w:rPr>
-            </w:pPr>
+            <w:r>
+              <w:rPr>
+                <w:rFonts w:ascii="Arial" w:hAnsi="Arial"/>
+                <w:sz w:val="22"/>
+                <w:szCs w:val="22"/>
+              </w:rPr>
+              <w:t>Users can click in any other button on the screen while the login form is open, this results in login button travelling with the user from page to page</w:t>
+            </w:r>
+          </w:p>
+        </w:tc>
+        <w:tc>
+          <w:tcPr>
+            <w:tcW w:w="1452" w:type="dxa"/>
+          </w:tcPr>
+          <w:p>
+            <w:pPr>
+              <w:rPr>
+                <w:rFonts w:ascii="Arial" w:hAnsi="Arial"/>
+                <w:sz w:val="22"/>
+                <w:szCs w:val="22"/>
+              </w:rPr>
+            </w:pPr>
+            <w:r>
+              <w:rPr>
+                <w:rFonts w:ascii="Arial" w:hAnsi="Arial"/>
+                <w:sz w:val="22"/>
+                <w:szCs w:val="22"/>
+              </w:rPr>
+              <w:t>Catastrophic</w:t>
+            </w:r>
+          </w:p>
+        </w:tc>
+        <w:tc>
+          <w:tcPr>
+            <w:tcW w:w="2088" w:type="dxa"/>
+          </w:tcPr>
+          <w:p>
+            <w:pPr>
+              <w:rPr>
+                <w:rFonts w:ascii="Arial" w:hAnsi="Arial"/>
+                <w:sz w:val="22"/>
+                <w:szCs w:val="22"/>
+              </w:rPr>
+            </w:pPr>
+            <w:r>
+              <w:rPr>
+                <w:rFonts w:ascii="Arial" w:hAnsi="Arial"/>
+                <w:sz w:val="22"/>
+                <w:szCs w:val="22"/>
+              </w:rPr>
+              <w:t>The outside of the form should not react to the user’s clicks, only the “login” and “cancel” buttons should be interactable while the form is open</w:t>
+            </w:r>
+          </w:p>
+        </w:tc>
+      </w:tr>
+      <w:tr>
+        <w:trPr>
+          <w:trHeight w:val="255"/>
+        </w:trPr>
+        <w:tc>
+          <w:tcPr>
+            <w:tcW w:w="456" w:type="dxa"/>
+          </w:tcPr>
+          <w:p>
+            <w:pPr>
+              <w:rPr>
+                <w:rFonts w:ascii="Arial" w:hAnsi="Arial"/>
+                <w:sz w:val="22"/>
+                <w:szCs w:val="22"/>
+              </w:rPr>
+            </w:pPr>
+            <w:r>
+              <w:rPr>
+                <w:rFonts w:ascii="Arial" w:hAnsi="Arial"/>
+                <w:sz w:val="22"/>
+                <w:szCs w:val="22"/>
+              </w:rPr>
+              <w:t>5</w:t>
+            </w:r>
+          </w:p>
+        </w:tc>
+        <w:tc>
+          <w:tcPr>
+            <w:tcW w:w="1696" w:type="dxa"/>
+          </w:tcPr>
+          <w:p>
+            <w:pPr>
+              <w:rPr>
+                <w:rFonts w:ascii="Arial" w:hAnsi="Arial"/>
+                <w:sz w:val="22"/>
+                <w:szCs w:val="22"/>
+              </w:rPr>
+            </w:pPr>
+            <w:r>
+              <w:rPr>
+                <w:rFonts w:ascii="Arial" w:hAnsi="Arial"/>
+                <w:sz w:val="22"/>
+                <w:szCs w:val="22"/>
+              </w:rPr>
+              <w:t xml:space="preserve">The login form might be </w:t>
+            </w:r>
+            <w:r>
+              <w:rPr>
+                <w:rFonts w:ascii="Arial" w:hAnsi="Arial"/>
+                <w:sz w:val="22"/>
+                <w:szCs w:val="22"/>
+              </w:rPr>
+              <w:t xml:space="preserve">visible </w:t>
+            </w:r>
+            <w:r>
+              <w:rPr>
+                <w:rFonts w:ascii="Arial" w:hAnsi="Arial"/>
+                <w:sz w:val="22"/>
+                <w:szCs w:val="22"/>
+              </w:rPr>
+              <w:lastRenderedPageBreak/>
+              <w:t xml:space="preserve">at first </w:t>
+            </w:r>
+            <w:r>
+              <w:rPr>
+                <w:rFonts w:ascii="Arial" w:hAnsi="Arial"/>
+                <w:sz w:val="22"/>
+                <w:szCs w:val="22"/>
+              </w:rPr>
+              <w:t>for some users</w:t>
+            </w:r>
+          </w:p>
+        </w:tc>
+        <w:tc>
+          <w:tcPr>
+            <w:tcW w:w="1488" w:type="dxa"/>
+          </w:tcPr>
+          <w:p>
+            <w:pPr>
+              <w:rPr>
+                <w:rFonts w:ascii="Arial" w:hAnsi="Arial"/>
+                <w:sz w:val="22"/>
+                <w:szCs w:val="22"/>
+              </w:rPr>
+            </w:pPr>
+            <w:r>
+              <w:rPr>
+                <w:rFonts w:ascii="Arial" w:hAnsi="Arial"/>
+                <w:sz w:val="22"/>
+                <w:szCs w:val="22"/>
+              </w:rPr>
+              <w:lastRenderedPageBreak/>
+              <w:t>“</w:t>
+            </w:r>
+            <w:r>
+              <w:rPr>
+                <w:rFonts w:ascii="Arial" w:hAnsi="Arial"/>
+                <w:sz w:val="22"/>
+                <w:szCs w:val="22"/>
+              </w:rPr>
+              <w:t xml:space="preserve">Aesthetic and </w:t>
+            </w:r>
+            <w:r>
+              <w:rPr>
+                <w:rFonts w:ascii="Arial" w:hAnsi="Arial"/>
+                <w:sz w:val="22"/>
+                <w:szCs w:val="22"/>
+              </w:rPr>
+              <w:lastRenderedPageBreak/>
+              <w:t>Minimalist Design</w:t>
+            </w:r>
+            <w:r>
+              <w:rPr>
+                <w:rFonts w:ascii="Arial" w:hAnsi="Arial"/>
+                <w:sz w:val="22"/>
+                <w:szCs w:val="22"/>
+              </w:rPr>
+              <w:t>”</w:t>
+            </w:r>
+          </w:p>
+        </w:tc>
+        <w:tc>
+          <w:tcPr>
+            <w:tcW w:w="2516" w:type="dxa"/>
+          </w:tcPr>
+          <w:p>
+            <w:pPr>
+              <w:rPr>
+                <w:rFonts w:ascii="Arial" w:hAnsi="Arial"/>
+                <w:sz w:val="22"/>
+                <w:szCs w:val="22"/>
+              </w:rPr>
+            </w:pPr>
+            <w:r>
+              <w:rPr>
+                <w:rFonts w:ascii="Arial" w:hAnsi="Arial"/>
+                <w:sz w:val="22"/>
+                <w:szCs w:val="22"/>
+              </w:rPr>
+              <w:lastRenderedPageBreak/>
+              <w:t xml:space="preserve">The pop-up is somewhat small, uses a similar color to the </w:t>
+            </w:r>
+            <w:r>
+              <w:rPr>
+                <w:rFonts w:ascii="Arial" w:hAnsi="Arial"/>
+                <w:sz w:val="22"/>
+                <w:szCs w:val="22"/>
+              </w:rPr>
+              <w:lastRenderedPageBreak/>
+              <w:t>background of the website, does not have a title, feels on the same level of the rest of the website components and</w:t>
+            </w:r>
+            <w:r>
+              <w:rPr>
+                <w:rFonts w:ascii="Arial" w:hAnsi="Arial"/>
+                <w:sz w:val="22"/>
+                <w:szCs w:val="22"/>
+              </w:rPr>
+              <w:t xml:space="preserve"> it’s possible to use the scrollbar when the pop up is open and it stays in the same position</w:t>
+            </w:r>
+          </w:p>
+        </w:tc>
+        <w:tc>
+          <w:tcPr>
+            <w:tcW w:w="1452" w:type="dxa"/>
+          </w:tcPr>
+          <w:p>
+            <w:pPr>
+              <w:rPr>
+                <w:rFonts w:ascii="Arial" w:hAnsi="Arial"/>
+                <w:sz w:val="22"/>
+                <w:szCs w:val="22"/>
+              </w:rPr>
+            </w:pPr>
+            <w:r>
+              <w:rPr>
+                <w:rFonts w:ascii="Arial" w:hAnsi="Arial"/>
+                <w:sz w:val="22"/>
+                <w:szCs w:val="22"/>
+              </w:rPr>
+              <w:lastRenderedPageBreak/>
+              <w:t>Major</w:t>
+            </w:r>
+          </w:p>
+        </w:tc>
+        <w:tc>
+          <w:tcPr>
+            <w:tcW w:w="2088" w:type="dxa"/>
+          </w:tcPr>
+          <w:p>
+            <w:pPr>
+              <w:rPr>
+                <w:rFonts w:ascii="Arial" w:hAnsi="Arial"/>
+                <w:sz w:val="22"/>
+                <w:szCs w:val="22"/>
+                <w:u w:val="single"/>
+              </w:rPr>
+            </w:pPr>
+            <w:r>
+              <w:rPr>
+                <w:rFonts w:ascii="Arial" w:hAnsi="Arial"/>
+                <w:sz w:val="22"/>
+                <w:szCs w:val="22"/>
+              </w:rPr>
+              <w:t xml:space="preserve">Consider using the css box-shadow property, adding a </w:t>
+            </w:r>
+            <w:r>
+              <w:rPr>
+                <w:rFonts w:ascii="Arial" w:hAnsi="Arial"/>
+                <w:sz w:val="22"/>
+                <w:szCs w:val="22"/>
+              </w:rPr>
+              <w:lastRenderedPageBreak/>
+              <w:t>title (and maybe a description) to the form, locking the scroll bar when the</w:t>
+            </w:r>
+            <w:r>
+              <w:rPr>
+                <w:rFonts w:ascii="Arial" w:hAnsi="Arial"/>
+                <w:sz w:val="22"/>
+                <w:szCs w:val="22"/>
+              </w:rPr>
+              <w:t xml:space="preserve"> form is open, changing the color scheme for better contrast and make it bigger</w:t>
+            </w:r>
+            <w:r>
+              <w:rPr>
+                <w:rFonts w:ascii="Arial" w:hAnsi="Arial"/>
+                <w:sz w:val="22"/>
+                <w:szCs w:val="22"/>
+              </w:rPr>
+              <w:t xml:space="preserve"> </w:t>
+            </w:r>
+            <w:r>
+              <w:rPr>
+                <w:rFonts w:ascii="Arial" w:hAnsi="Arial"/>
+                <w:sz w:val="22"/>
+                <w:szCs w:val="22"/>
+              </w:rPr>
+              <w:t>overall</w:t>
+            </w:r>
+          </w:p>
+        </w:tc>
+      </w:tr>
+      <w:tr>
+        <w:trPr>
+          <w:trHeight w:val="255"/>
+        </w:trPr>
+        <w:tc>
+          <w:tcPr>
+            <w:tcW w:w="456" w:type="dxa"/>
+          </w:tcPr>
+          <w:p>
+            <w:pPr>
+              <w:rPr>
+                <w:rFonts w:ascii="Arial" w:hAnsi="Arial"/>
+                <w:sz w:val="22"/>
+                <w:szCs w:val="22"/>
+              </w:rPr>
+            </w:pPr>
+            <w:r>
+              <w:rPr>
+                <w:rFonts w:ascii="Arial" w:hAnsi="Arial"/>
+                <w:sz w:val="22"/>
+                <w:szCs w:val="22"/>
+              </w:rPr>
+              <w:t>6</w:t>
+            </w:r>
+          </w:p>
+        </w:tc>
+        <w:tc>
+          <w:tcPr>
+            <w:tcW w:w="1696" w:type="dxa"/>
+          </w:tcPr>
+          <w:p>
+            <w:pPr>
+              <w:rPr>
+                <w:rFonts w:ascii="Arial" w:hAnsi="Arial"/>
+                <w:sz w:val="22"/>
+                <w:szCs w:val="22"/>
+              </w:rPr>
+            </w:pPr>
+            <w:r>
+              <w:rPr>
+                <w:rFonts w:ascii="Arial" w:hAnsi="Arial"/>
+                <w:sz w:val="22"/>
+                <w:szCs w:val="22"/>
+              </w:rPr>
+              <w:t xml:space="preserve">The </w:t>
+            </w:r>
+            <w:r>
+              <w:rPr>
+                <w:rFonts w:ascii="Arial" w:hAnsi="Arial"/>
+                <w:sz w:val="22"/>
+                <w:szCs w:val="22"/>
+              </w:rPr>
+              <w:t>website header is not striking enough</w:t>
+            </w:r>
+          </w:p>
+        </w:tc>
+        <w:tc>
+          <w:tcPr>
+            <w:tcW w:w="1488" w:type="dxa"/>
+          </w:tcPr>
+          <w:p>
+            <w:pPr>
+              <w:rPr>
+                <w:rFonts w:ascii="Arial" w:hAnsi="Arial"/>
+                <w:sz w:val="22"/>
+                <w:szCs w:val="22"/>
+              </w:rPr>
+            </w:pPr>
+            <w:r>
+              <w:rPr>
+                <w:rFonts w:ascii="Arial" w:hAnsi="Arial"/>
+                <w:sz w:val="22"/>
+                <w:szCs w:val="22"/>
+              </w:rPr>
+              <w:t>“</w:t>
+            </w:r>
+            <w:r>
+              <w:rPr>
+                <w:rFonts w:ascii="Arial" w:hAnsi="Arial"/>
+                <w:sz w:val="22"/>
+                <w:szCs w:val="22"/>
+              </w:rPr>
+              <w:t>Aesthetic and Minimalist Design</w:t>
+            </w:r>
+            <w:r>
+              <w:rPr>
+                <w:rFonts w:ascii="Arial" w:hAnsi="Arial"/>
+                <w:sz w:val="22"/>
+                <w:szCs w:val="22"/>
+              </w:rPr>
+              <w:t>”</w:t>
+            </w:r>
+          </w:p>
+        </w:tc>
+        <w:tc>
+          <w:tcPr>
+            <w:tcW w:w="2516" w:type="dxa"/>
+          </w:tcPr>
+          <w:p>
+            <w:pPr>
+              <w:rPr>
+                <w:rFonts w:ascii="Arial" w:hAnsi="Arial"/>
+                <w:sz w:val="22"/>
+                <w:szCs w:val="22"/>
+              </w:rPr>
+            </w:pPr>
+            <w:r>
+              <w:rPr>
+                <w:rFonts w:ascii="Arial" w:hAnsi="Arial"/>
+                <w:sz w:val="22"/>
+                <w:szCs w:val="22"/>
+              </w:rPr>
+              <w:t>The font size in the header is much smaller than the one used for the “Eventos” and “Anúncios” lists, the space between tabs is somewhat small and makes hard distinguish tabs, the font color for the selected tab does not contrast that much with the unselected color, which itself does not contrast very well with the background of the website</w:t>
+            </w:r>
+          </w:p>
+        </w:tc>
+        <w:tc>
+          <w:tcPr>
+            <w:tcW w:w="1452" w:type="dxa"/>
+          </w:tcPr>
+          <w:p>
+            <w:pPr>
+              <w:rPr>
+                <w:rFonts w:ascii="Arial" w:hAnsi="Arial"/>
+                <w:sz w:val="22"/>
+                <w:szCs w:val="22"/>
+              </w:rPr>
+            </w:pPr>
+            <w:r>
+              <w:rPr>
+                <w:rFonts w:ascii="Arial" w:hAnsi="Arial"/>
+                <w:sz w:val="22"/>
+                <w:szCs w:val="22"/>
+              </w:rPr>
+              <w:t>Major</w:t>
+            </w:r>
+          </w:p>
+        </w:tc>
+        <w:tc>
+          <w:tcPr>
+            <w:tcW w:w="2088" w:type="dxa"/>
+          </w:tcPr>
+          <w:p>
+            <w:pPr>
+              <w:rPr>
+                <w:rFonts w:ascii="Arial" w:hAnsi="Arial"/>
+                <w:sz w:val="22"/>
+                <w:szCs w:val="22"/>
+                <w:u w:val="single"/>
+              </w:rPr>
+            </w:pPr>
+            <w:r>
+              <w:rPr>
+                <w:rFonts w:ascii="Arial" w:hAnsi="Arial"/>
+                <w:sz w:val="22"/>
+                <w:szCs w:val="22"/>
+              </w:rPr>
+              <w:t>Bigger font, the unselect tab font color should be brighter, and the selected tab should be in bold and in a bright color with possibly a light blue tone to distinguish it from other tabs. The spacing between tabs should also be bigger</w:t>
+            </w:r>
+            <w:r>
+              <w:rPr>
+                <w:rFonts w:ascii="Arial" w:hAnsi="Arial"/>
+                <w:sz w:val="22"/>
+                <w:szCs w:val="22"/>
+              </w:rPr>
+              <w:t>, maybe 3 or 4 times what it is now</w:t>
+            </w:r>
+          </w:p>
+        </w:tc>
+      </w:tr>
+      <w:tr>
+        <w:trPr>
+          <w:trHeight w:val="255"/>
+        </w:trPr>
+        <w:tc>
+          <w:tcPr>
+            <w:tcW w:w="456" w:type="dxa"/>
+          </w:tcPr>
+          <w:p>
+            <w:pPr>
+              <w:rPr>
+                <w:rFonts w:ascii="Arial" w:hAnsi="Arial"/>
+                <w:sz w:val="22"/>
+                <w:szCs w:val="22"/>
+              </w:rPr>
+            </w:pPr>
+            <w:r>
+              <w:rPr>
+                <w:rFonts w:ascii="Arial" w:hAnsi="Arial"/>
+                <w:sz w:val="22"/>
+                <w:szCs w:val="22"/>
+              </w:rPr>
+              <w:t>7</w:t>
+            </w:r>
+          </w:p>
+        </w:tc>
+        <w:tc>
+          <w:tcPr>
+            <w:tcW w:w="1696" w:type="dxa"/>
+          </w:tcPr>
+          <w:p>
+            <w:pPr>
+              <w:rPr>
+                <w:rFonts w:ascii="Arial" w:hAnsi="Arial"/>
+                <w:sz w:val="22"/>
+                <w:szCs w:val="22"/>
+              </w:rPr>
+            </w:pPr>
+            <w:r>
+              <w:rPr>
+                <w:rFonts w:ascii="Arial" w:hAnsi="Arial"/>
+                <w:sz w:val="22"/>
+                <w:szCs w:val="22"/>
+              </w:rPr>
+              <w:t>In the “Anúncios” page the font size hierarchy is not well defined</w:t>
+            </w:r>
+          </w:p>
+        </w:tc>
+        <w:tc>
+          <w:tcPr>
+            <w:tcW w:w="1488" w:type="dxa"/>
+          </w:tcPr>
+          <w:p>
+            <w:pPr>
+              <w:rPr>
+                <w:rFonts w:ascii="Arial" w:hAnsi="Arial"/>
+                <w:sz w:val="22"/>
+                <w:szCs w:val="22"/>
+              </w:rPr>
+            </w:pPr>
+            <w:r>
+              <w:rPr>
+                <w:rFonts w:ascii="Arial" w:hAnsi="Arial"/>
+                <w:sz w:val="22"/>
+                <w:szCs w:val="22"/>
+              </w:rPr>
+              <w:t>“</w:t>
+            </w:r>
+            <w:r>
+              <w:rPr>
+                <w:rFonts w:ascii="Arial" w:hAnsi="Arial"/>
+                <w:sz w:val="22"/>
+                <w:szCs w:val="22"/>
+              </w:rPr>
+              <w:t>Aesthetic and Minimalist Design</w:t>
+            </w:r>
+            <w:r>
+              <w:rPr>
+                <w:rFonts w:ascii="Arial" w:hAnsi="Arial"/>
+                <w:sz w:val="22"/>
+                <w:szCs w:val="22"/>
+              </w:rPr>
+              <w:t>”</w:t>
+            </w:r>
+          </w:p>
+        </w:tc>
+        <w:tc>
+          <w:tcPr>
+            <w:tcW w:w="2516" w:type="dxa"/>
+          </w:tcPr>
+          <w:p>
+            <w:pPr>
+              <w:rPr>
+                <w:rFonts w:ascii="Arial" w:hAnsi="Arial"/>
+                <w:sz w:val="22"/>
+                <w:szCs w:val="22"/>
+              </w:rPr>
+            </w:pPr>
+            <w:r>
+              <w:rPr>
+                <w:rFonts w:ascii="Arial" w:hAnsi="Arial"/>
+                <w:sz w:val="22"/>
+                <w:szCs w:val="22"/>
+              </w:rPr>
+              <w:t>The font size of each announcement is as big the page title, due to this each entry does not have much space for descriptions that could be important</w:t>
+            </w:r>
+          </w:p>
+        </w:tc>
+        <w:tc>
+          <w:tcPr>
+            <w:tcW w:w="1452" w:type="dxa"/>
+          </w:tcPr>
+          <w:p>
+            <w:pPr>
+              <w:rPr>
+                <w:rFonts w:ascii="Arial" w:hAnsi="Arial"/>
+                <w:sz w:val="22"/>
+                <w:szCs w:val="22"/>
+              </w:rPr>
+            </w:pPr>
+            <w:r>
+              <w:rPr>
+                <w:rFonts w:ascii="Arial" w:hAnsi="Arial"/>
+                <w:sz w:val="22"/>
+                <w:szCs w:val="22"/>
+              </w:rPr>
+              <w:t>Minor</w:t>
+            </w:r>
+          </w:p>
+        </w:tc>
+        <w:tc>
+          <w:tcPr>
+            <w:tcW w:w="2088" w:type="dxa"/>
+          </w:tcPr>
+          <w:p>
+            <w:pPr>
+              <w:rPr>
+                <w:rFonts w:ascii="Arial" w:hAnsi="Arial"/>
+                <w:sz w:val="22"/>
+                <w:szCs w:val="22"/>
+                <w:u w:val="single"/>
+              </w:rPr>
+            </w:pPr>
+            <w:r>
+              <w:rPr>
+                <w:rFonts w:ascii="Arial" w:hAnsi="Arial"/>
+                <w:sz w:val="22"/>
+                <w:szCs w:val="22"/>
+              </w:rPr>
+              <w:t>Make the entry titles smaller and add a description</w:t>
+            </w:r>
+          </w:p>
+        </w:tc>
+      </w:tr>
+      <w:tr>
+        <w:trPr>
+          <w:trHeight w:val="255"/>
+        </w:trPr>
+        <w:tc>
+          <w:tcPr>
+            <w:tcW w:w="456" w:type="dxa"/>
+          </w:tcPr>
+          <w:p>
+            <w:pPr>
+              <w:rPr>
+                <w:rFonts w:ascii="Arial" w:hAnsi="Arial"/>
+                <w:sz w:val="22"/>
+                <w:szCs w:val="22"/>
+              </w:rPr>
+            </w:pPr>
+            <w:r>
+              <w:rPr>
+                <w:rFonts w:ascii="Arial" w:hAnsi="Arial"/>
+                <w:sz w:val="22"/>
+                <w:szCs w:val="22"/>
+              </w:rPr>
+              <w:t>8</w:t>
+            </w:r>
+          </w:p>
+        </w:tc>
+        <w:tc>
+          <w:tcPr>
+            <w:tcW w:w="1696" w:type="dxa"/>
+          </w:tcPr>
+          <w:p>
+            <w:pPr>
+              <w:rPr>
+                <w:rFonts w:ascii="Arial" w:hAnsi="Arial"/>
+                <w:sz w:val="22"/>
+                <w:szCs w:val="22"/>
+              </w:rPr>
+            </w:pPr>
+            <w:r>
+              <w:rPr>
+                <w:rFonts w:ascii="Arial" w:hAnsi="Arial"/>
+                <w:sz w:val="22"/>
+                <w:szCs w:val="22"/>
+              </w:rPr>
+              <w:t>In the “Escalas” page, the date is not striking enough</w:t>
+            </w:r>
+          </w:p>
+        </w:tc>
+        <w:tc>
+          <w:tcPr>
+            <w:tcW w:w="1488" w:type="dxa"/>
+          </w:tcPr>
+          <w:p>
+            <w:pPr>
+              <w:rPr>
+                <w:rFonts w:ascii="Arial" w:hAnsi="Arial"/>
+                <w:sz w:val="22"/>
+                <w:szCs w:val="22"/>
+              </w:rPr>
+            </w:pPr>
+            <w:r>
+              <w:rPr>
+                <w:rFonts w:ascii="Arial" w:hAnsi="Arial"/>
+                <w:sz w:val="22"/>
+                <w:szCs w:val="22"/>
+              </w:rPr>
+              <w:t>“</w:t>
+            </w:r>
+            <w:r>
+              <w:rPr>
+                <w:rFonts w:ascii="Arial" w:hAnsi="Arial"/>
+                <w:sz w:val="22"/>
+                <w:szCs w:val="22"/>
+              </w:rPr>
+              <w:t>Aesthetic and Minimalist Design</w:t>
+            </w:r>
+            <w:r>
+              <w:rPr>
+                <w:rFonts w:ascii="Arial" w:hAnsi="Arial"/>
+                <w:sz w:val="22"/>
+                <w:szCs w:val="22"/>
+              </w:rPr>
+              <w:t>”</w:t>
+            </w:r>
+          </w:p>
+        </w:tc>
+        <w:tc>
+          <w:tcPr>
+            <w:tcW w:w="2516" w:type="dxa"/>
+          </w:tcPr>
+          <w:p>
+            <w:pPr>
+              <w:rPr>
+                <w:rFonts w:ascii="Arial" w:hAnsi="Arial"/>
+                <w:sz w:val="22"/>
+                <w:szCs w:val="22"/>
+              </w:rPr>
+            </w:pPr>
+            <w:r>
+              <w:rPr>
+                <w:rFonts w:ascii="Arial" w:hAnsi="Arial"/>
+                <w:sz w:val="22"/>
+                <w:szCs w:val="22"/>
+              </w:rPr>
+              <w:t xml:space="preserve">Due to the positioning of the page, the instruments “form” is the most striking component on the page, which may lead to users assigning a person to the wrong “escala” </w:t>
+            </w:r>
+          </w:p>
+        </w:tc>
+        <w:tc>
+          <w:tcPr>
+            <w:tcW w:w="1452" w:type="dxa"/>
+          </w:tcPr>
+          <w:p>
+            <w:pPr>
+              <w:rPr>
+                <w:rFonts w:ascii="Arial" w:hAnsi="Arial"/>
+                <w:sz w:val="22"/>
+                <w:szCs w:val="22"/>
+              </w:rPr>
+            </w:pPr>
+            <w:r>
+              <w:rPr>
+                <w:rFonts w:ascii="Arial" w:hAnsi="Arial"/>
+                <w:sz w:val="22"/>
+                <w:szCs w:val="22"/>
+              </w:rPr>
+              <w:t>Major</w:t>
+            </w:r>
+          </w:p>
+        </w:tc>
+        <w:tc>
+          <w:tcPr>
+            <w:tcW w:w="2088" w:type="dxa"/>
+          </w:tcPr>
+          <w:p>
+            <w:pPr>
+              <w:rPr>
+                <w:rFonts w:ascii="Arial" w:hAnsi="Arial"/>
+                <w:sz w:val="22"/>
+                <w:szCs w:val="22"/>
+              </w:rPr>
+            </w:pPr>
+            <w:r>
+              <w:rPr>
+                <w:rFonts w:ascii="Arial" w:hAnsi="Arial"/>
+                <w:sz w:val="22"/>
+                <w:szCs w:val="22"/>
+              </w:rPr>
+              <w:t>Initially hide the instruments “form” and make it happen when the user selects the date, they want</w:t>
+            </w:r>
+          </w:p>
+        </w:tc>
+      </w:tr>
+      <w:tr>
+        <w:trPr>
+          <w:trHeight w:val="255"/>
+        </w:trPr>
+        <w:tc>
+          <w:tcPr>
+            <w:tcW w:w="456" w:type="dxa"/>
+          </w:tcPr>
+          <w:p>
+            <w:pPr>
+              <w:rPr>
+                <w:rFonts w:ascii="Arial" w:hAnsi="Arial"/>
+                <w:sz w:val="22"/>
+                <w:szCs w:val="22"/>
+              </w:rPr>
+            </w:pPr>
+            <w:r>
+              <w:rPr>
+                <w:rFonts w:ascii="Arial" w:hAnsi="Arial"/>
+                <w:sz w:val="22"/>
+                <w:szCs w:val="22"/>
+              </w:rPr>
+              <w:t>9</w:t>
+            </w:r>
+          </w:p>
+        </w:tc>
+        <w:tc>
+          <w:tcPr>
+            <w:tcW w:w="1696" w:type="dxa"/>
+          </w:tcPr>
+          <w:p>
+            <w:pPr>
+              <w:rPr>
+                <w:rFonts w:ascii="Arial" w:hAnsi="Arial"/>
+                <w:sz w:val="22"/>
+                <w:szCs w:val="22"/>
+              </w:rPr>
+            </w:pPr>
+            <w:r>
+              <w:rPr>
+                <w:rFonts w:ascii="Arial" w:hAnsi="Arial"/>
+                <w:sz w:val="22"/>
+                <w:szCs w:val="22"/>
+              </w:rPr>
+              <w:t>In the “Escalas” page, there’s no way of editing/removing the person you just inserted</w:t>
+            </w:r>
+          </w:p>
+        </w:tc>
+        <w:tc>
+          <w:tcPr>
+            <w:tcW w:w="1488" w:type="dxa"/>
+          </w:tcPr>
+          <w:p>
+            <w:pPr>
+              <w:rPr>
+                <w:rFonts w:ascii="Arial" w:hAnsi="Arial"/>
+                <w:sz w:val="22"/>
+                <w:szCs w:val="22"/>
+              </w:rPr>
+            </w:pPr>
+            <w:r>
+              <w:rPr>
+                <w:rFonts w:ascii="Arial" w:hAnsi="Arial"/>
+                <w:sz w:val="22"/>
+                <w:szCs w:val="22"/>
+              </w:rPr>
+              <w:t>“Error Prevention”</w:t>
+            </w:r>
+          </w:p>
+        </w:tc>
+        <w:tc>
+          <w:tcPr>
+            <w:tcW w:w="2516" w:type="dxa"/>
+          </w:tcPr>
+          <w:p>
+            <w:pPr>
+              <w:rPr>
+                <w:rFonts w:ascii="Arial" w:hAnsi="Arial"/>
+                <w:sz w:val="22"/>
+                <w:szCs w:val="22"/>
+              </w:rPr>
+            </w:pPr>
+            <w:r>
+              <w:rPr>
+                <w:rFonts w:ascii="Arial" w:hAnsi="Arial"/>
+                <w:sz w:val="22"/>
+                <w:szCs w:val="22"/>
+              </w:rPr>
+              <w:t>The only way to do this is not clicking on the submit button and restarting the page</w:t>
+            </w:r>
+          </w:p>
+        </w:tc>
+        <w:tc>
+          <w:tcPr>
+            <w:tcW w:w="1452" w:type="dxa"/>
+          </w:tcPr>
+          <w:p>
+            <w:pPr>
+              <w:rPr>
+                <w:rFonts w:ascii="Arial" w:hAnsi="Arial"/>
+                <w:sz w:val="22"/>
+                <w:szCs w:val="22"/>
+              </w:rPr>
+            </w:pPr>
+            <w:r>
+              <w:rPr>
+                <w:rFonts w:ascii="Arial" w:hAnsi="Arial"/>
+                <w:sz w:val="22"/>
+                <w:szCs w:val="22"/>
+              </w:rPr>
+              <w:t>Catastrophic</w:t>
+            </w:r>
+          </w:p>
+        </w:tc>
+        <w:tc>
+          <w:tcPr>
+            <w:tcW w:w="2088" w:type="dxa"/>
+          </w:tcPr>
+          <w:p>
+            <w:pPr>
+              <w:rPr>
+                <w:rFonts w:ascii="Arial" w:hAnsi="Arial"/>
+                <w:sz w:val="22"/>
+                <w:szCs w:val="22"/>
+                <w:u w:val="single"/>
+              </w:rPr>
+            </w:pPr>
+            <w:r>
+              <w:rPr>
+                <w:rFonts w:ascii="Arial" w:hAnsi="Arial"/>
+                <w:sz w:val="22"/>
+                <w:szCs w:val="22"/>
+              </w:rPr>
+              <w:t>Add a remove persona and a change person buttons</w:t>
+            </w:r>
           </w:p>
         </w:tc>
       </w:tr>

</xml_diff>